<commit_message>
table changed(added new table
</commit_message>
<xml_diff>
--- a/Machine learning/Result Table/Result Table for Machine Learning(SVM,NB,Random Forest).docx
+++ b/Machine learning/Result Table/Result Table for Machine Learning(SVM,NB,Random Forest).docx
@@ -77,7 +77,7 @@
         </w:tc>
         <w:tc>
           <w:tcPr>
-            <w:tcW w:w="1355" w:type="dxa"/>
+            <w:tcW w:w="1356" w:type="dxa"/>
             <w:vAlign w:val="center"/>
           </w:tcPr>
           <w:p>
@@ -169,7 +169,7 @@
         </w:tc>
         <w:tc>
           <w:tcPr>
-            <w:tcW w:w="1198" w:type="dxa"/>
+            <w:tcW w:w="1200" w:type="dxa"/>
             <w:vAlign w:val="center"/>
           </w:tcPr>
           <w:p>
@@ -216,7 +216,7 @@
         </w:tc>
         <w:tc>
           <w:tcPr>
-            <w:tcW w:w="1355" w:type="dxa"/>
+            <w:tcW w:w="1356" w:type="dxa"/>
           </w:tcPr>
           <w:p>
             <w:pPr>
@@ -231,7 +231,27 @@
           <w:tcPr>
             <w:tcW w:w="1122" w:type="dxa"/>
           </w:tcPr>
-          <w:p/>
+          <w:p>
+            <w:pPr>
+              <w:rPr>
+                <w:rFonts w:ascii="Courier New" w:hAnsi="Courier New" w:cs="Courier New"/>
+                <w:color w:val="212121"/>
+                <w:sz w:val="21"/>
+                <w:szCs w:val="21"/>
+                <w:shd w:val="clear" w:color="auto" w:fill="FFFFFF"/>
+              </w:rPr>
+            </w:pPr>
+            <w:r>
+              <w:rPr>
+                <w:rFonts w:ascii="Courier New" w:hAnsi="Courier New" w:cs="Courier New"/>
+                <w:color w:val="212121"/>
+                <w:sz w:val="21"/>
+                <w:szCs w:val="21"/>
+                <w:shd w:val="clear" w:color="auto" w:fill="FFFFFF"/>
+              </w:rPr>
+              <w:t>0.529</w:t>
+            </w:r>
+          </w:p>
         </w:tc>
         <w:tc>
           <w:tcPr>
@@ -266,7 +286,7 @@
         </w:tc>
         <w:tc>
           <w:tcPr>
-            <w:tcW w:w="1198" w:type="dxa"/>
+            <w:tcW w:w="1200" w:type="dxa"/>
           </w:tcPr>
           <w:p/>
         </w:tc>
@@ -294,7 +314,7 @@
         </w:tc>
         <w:tc>
           <w:tcPr>
-            <w:tcW w:w="1355" w:type="dxa"/>
+            <w:tcW w:w="1356" w:type="dxa"/>
           </w:tcPr>
           <w:p>
             <w:pPr>
@@ -309,7 +329,27 @@
           <w:tcPr>
             <w:tcW w:w="1122" w:type="dxa"/>
           </w:tcPr>
-          <w:p/>
+          <w:p>
+            <w:pPr>
+              <w:rPr>
+                <w:rFonts w:ascii="Courier New" w:hAnsi="Courier New" w:cs="Courier New"/>
+                <w:color w:val="212121"/>
+                <w:sz w:val="21"/>
+                <w:szCs w:val="21"/>
+                <w:shd w:val="clear" w:color="auto" w:fill="FFFFFF"/>
+              </w:rPr>
+            </w:pPr>
+            <w:r>
+              <w:rPr>
+                <w:rFonts w:ascii="Courier New" w:hAnsi="Courier New" w:cs="Courier New"/>
+                <w:color w:val="212121"/>
+                <w:sz w:val="21"/>
+                <w:szCs w:val="21"/>
+                <w:shd w:val="clear" w:color="auto" w:fill="FFFFFF"/>
+              </w:rPr>
+              <w:t>0.752</w:t>
+            </w:r>
+          </w:p>
         </w:tc>
         <w:tc>
           <w:tcPr>
@@ -344,7 +384,7 @@
         </w:tc>
         <w:tc>
           <w:tcPr>
-            <w:tcW w:w="1198" w:type="dxa"/>
+            <w:tcW w:w="1200" w:type="dxa"/>
           </w:tcPr>
           <w:p/>
         </w:tc>
@@ -372,7 +412,7 @@
         </w:tc>
         <w:tc>
           <w:tcPr>
-            <w:tcW w:w="1355" w:type="dxa"/>
+            <w:tcW w:w="1356" w:type="dxa"/>
           </w:tcPr>
           <w:p>
             <w:pPr>
@@ -387,7 +427,27 @@
           <w:tcPr>
             <w:tcW w:w="1122" w:type="dxa"/>
           </w:tcPr>
-          <w:p/>
+          <w:p>
+            <w:pPr>
+              <w:rPr>
+                <w:rFonts w:ascii="Courier New" w:hAnsi="Courier New" w:cs="Courier New"/>
+                <w:color w:val="212121"/>
+                <w:sz w:val="21"/>
+                <w:szCs w:val="21"/>
+                <w:shd w:val="clear" w:color="auto" w:fill="FFFFFF"/>
+              </w:rPr>
+            </w:pPr>
+            <w:r>
+              <w:rPr>
+                <w:rFonts w:ascii="Courier New" w:hAnsi="Courier New" w:cs="Courier New"/>
+                <w:color w:val="212121"/>
+                <w:sz w:val="21"/>
+                <w:szCs w:val="21"/>
+                <w:shd w:val="clear" w:color="auto" w:fill="FFFFFF"/>
+              </w:rPr>
+              <w:t>0.235</w:t>
+            </w:r>
+          </w:p>
         </w:tc>
         <w:tc>
           <w:tcPr>
@@ -422,7 +482,7 @@
         </w:tc>
         <w:tc>
           <w:tcPr>
-            <w:tcW w:w="1198" w:type="dxa"/>
+            <w:tcW w:w="1200" w:type="dxa"/>
           </w:tcPr>
           <w:p/>
         </w:tc>
@@ -450,7 +510,7 @@
         </w:tc>
         <w:tc>
           <w:tcPr>
-            <w:tcW w:w="1355" w:type="dxa"/>
+            <w:tcW w:w="1356" w:type="dxa"/>
           </w:tcPr>
           <w:p>
             <w:pPr>
@@ -465,7 +525,18 @@
           <w:tcPr>
             <w:tcW w:w="1122" w:type="dxa"/>
           </w:tcPr>
-          <w:p/>
+          <w:p>
+            <w:r>
+              <w:rPr>
+                <w:rFonts w:ascii="Courier New" w:hAnsi="Courier New" w:cs="Courier New"/>
+                <w:color w:val="212121"/>
+                <w:sz w:val="21"/>
+                <w:szCs w:val="21"/>
+                <w:shd w:val="clear" w:color="auto" w:fill="FFFFFF"/>
+              </w:rPr>
+              <w:t>0.358</w:t>
+            </w:r>
+          </w:p>
         </w:tc>
         <w:tc>
           <w:tcPr>
@@ -500,596 +571,7 @@
         </w:tc>
         <w:tc>
           <w:tcPr>
-            <w:tcW w:w="1198" w:type="dxa"/>
-          </w:tcPr>
-          <w:p/>
-        </w:tc>
-      </w:tr>
-      <w:tr>
-        <w:tblPrEx>
-          <w:tblLook w:val="04A0" w:firstRow="1" w:lastRow="0" w:firstColumn="1" w:lastColumn="0" w:noHBand="0" w:noVBand="1"/>
-        </w:tblPrEx>
-        <w:trPr>
-          <w:trHeight w:val="83"/>
-          <w:jc w:val="center"/>
-        </w:trPr>
-        <w:tc>
-          <w:tcPr>
-            <w:tcW w:w="1294" w:type="dxa"/>
-            <w:vMerge w:val="restart"/>
-            <w:vAlign w:val="center"/>
-          </w:tcPr>
-          <w:p>
-            <w:pPr>
-              <w:jc w:val="center"/>
-              <w:outlineLvl w:val="6"/>
-            </w:pPr>
-            <w:r>
-              <w:t>SVM</w:t>
-            </w:r>
-          </w:p>
-        </w:tc>
-        <w:tc>
-          <w:tcPr>
-            <w:tcW w:w="1355" w:type="dxa"/>
-          </w:tcPr>
-          <w:p>
-            <w:pPr>
-              <w:jc w:val="center"/>
-            </w:pPr>
-            <w:r>
-              <w:t>Accuracy</w:t>
-            </w:r>
-          </w:p>
-        </w:tc>
-        <w:tc>
-          <w:tcPr>
-            <w:tcW w:w="1122" w:type="dxa"/>
-          </w:tcPr>
-          <w:p>
-            <w:pPr>
-              <w:rPr>
-                <w:b/>
-              </w:rPr>
-            </w:pPr>
-          </w:p>
-        </w:tc>
-        <w:tc>
-          <w:tcPr>
-            <w:tcW w:w="1184" w:type="dxa"/>
-          </w:tcPr>
-          <w:p/>
-        </w:tc>
-        <w:tc>
-          <w:tcPr>
-            <w:tcW w:w="1164" w:type="dxa"/>
-          </w:tcPr>
-          <w:p/>
-        </w:tc>
-        <w:tc>
-          <w:tcPr>
-            <w:tcW w:w="1173" w:type="dxa"/>
-          </w:tcPr>
-          <w:p/>
-        </w:tc>
-        <w:tc>
-          <w:tcPr>
-            <w:tcW w:w="1281" w:type="dxa"/>
-          </w:tcPr>
-          <w:p>
-            <w:pPr>
-              <w:tabs>
-                <w:tab w:val="left" w:pos="516"/>
-              </w:tabs>
-            </w:pPr>
-          </w:p>
-        </w:tc>
-        <w:tc>
-          <w:tcPr>
-            <w:tcW w:w="1198" w:type="dxa"/>
-          </w:tcPr>
-          <w:p/>
-        </w:tc>
-      </w:tr>
-      <w:tr>
-        <w:tblPrEx>
-          <w:tblLook w:val="04A0" w:firstRow="1" w:lastRow="0" w:firstColumn="1" w:lastColumn="0" w:noHBand="0" w:noVBand="1"/>
-        </w:tblPrEx>
-        <w:trPr>
-          <w:trHeight w:val="80"/>
-          <w:jc w:val="center"/>
-        </w:trPr>
-        <w:tc>
-          <w:tcPr>
-            <w:tcW w:w="1294" w:type="dxa"/>
-            <w:vMerge/>
-            <w:vAlign w:val="center"/>
-          </w:tcPr>
-          <w:p>
-            <w:pPr>
-              <w:jc w:val="center"/>
-              <w:outlineLvl w:val="6"/>
-            </w:pPr>
-          </w:p>
-        </w:tc>
-        <w:tc>
-          <w:tcPr>
-            <w:tcW w:w="1355" w:type="dxa"/>
-          </w:tcPr>
-          <w:p>
-            <w:pPr>
-              <w:jc w:val="center"/>
-            </w:pPr>
-            <w:r>
-              <w:t>Precision</w:t>
-            </w:r>
-          </w:p>
-        </w:tc>
-        <w:tc>
-          <w:tcPr>
-            <w:tcW w:w="1122" w:type="dxa"/>
-          </w:tcPr>
-          <w:p/>
-        </w:tc>
-        <w:tc>
-          <w:tcPr>
-            <w:tcW w:w="1184" w:type="dxa"/>
-          </w:tcPr>
-          <w:p/>
-        </w:tc>
-        <w:tc>
-          <w:tcPr>
-            <w:tcW w:w="1164" w:type="dxa"/>
-          </w:tcPr>
-          <w:p/>
-        </w:tc>
-        <w:tc>
-          <w:tcPr>
-            <w:tcW w:w="1173" w:type="dxa"/>
-          </w:tcPr>
-          <w:p/>
-        </w:tc>
-        <w:tc>
-          <w:tcPr>
-            <w:tcW w:w="1281" w:type="dxa"/>
-          </w:tcPr>
-          <w:p/>
-        </w:tc>
-        <w:tc>
-          <w:tcPr>
-            <w:tcW w:w="1198" w:type="dxa"/>
-          </w:tcPr>
-          <w:p/>
-        </w:tc>
-      </w:tr>
-      <w:tr>
-        <w:tblPrEx>
-          <w:tblLook w:val="04A0" w:firstRow="1" w:lastRow="0" w:firstColumn="1" w:lastColumn="0" w:noHBand="0" w:noVBand="1"/>
-        </w:tblPrEx>
-        <w:trPr>
-          <w:trHeight w:val="80"/>
-          <w:jc w:val="center"/>
-        </w:trPr>
-        <w:tc>
-          <w:tcPr>
-            <w:tcW w:w="1294" w:type="dxa"/>
-            <w:vMerge/>
-            <w:vAlign w:val="center"/>
-          </w:tcPr>
-          <w:p>
-            <w:pPr>
-              <w:jc w:val="center"/>
-              <w:outlineLvl w:val="6"/>
-            </w:pPr>
-          </w:p>
-        </w:tc>
-        <w:tc>
-          <w:tcPr>
-            <w:tcW w:w="1355" w:type="dxa"/>
-          </w:tcPr>
-          <w:p>
-            <w:pPr>
-              <w:jc w:val="center"/>
-            </w:pPr>
-            <w:r>
-              <w:t>Recall</w:t>
-            </w:r>
-          </w:p>
-        </w:tc>
-        <w:tc>
-          <w:tcPr>
-            <w:tcW w:w="1122" w:type="dxa"/>
-          </w:tcPr>
-          <w:p/>
-        </w:tc>
-        <w:tc>
-          <w:tcPr>
-            <w:tcW w:w="1184" w:type="dxa"/>
-          </w:tcPr>
-          <w:p/>
-        </w:tc>
-        <w:tc>
-          <w:tcPr>
-            <w:tcW w:w="1164" w:type="dxa"/>
-          </w:tcPr>
-          <w:p/>
-        </w:tc>
-        <w:tc>
-          <w:tcPr>
-            <w:tcW w:w="1173" w:type="dxa"/>
-          </w:tcPr>
-          <w:p/>
-        </w:tc>
-        <w:tc>
-          <w:tcPr>
-            <w:tcW w:w="1281" w:type="dxa"/>
-          </w:tcPr>
-          <w:p/>
-        </w:tc>
-        <w:tc>
-          <w:tcPr>
-            <w:tcW w:w="1198" w:type="dxa"/>
-          </w:tcPr>
-          <w:p/>
-        </w:tc>
-      </w:tr>
-      <w:tr>
-        <w:tblPrEx>
-          <w:tblLook w:val="04A0" w:firstRow="1" w:lastRow="0" w:firstColumn="1" w:lastColumn="0" w:noHBand="0" w:noVBand="1"/>
-        </w:tblPrEx>
-        <w:trPr>
-          <w:trHeight w:val="80"/>
-          <w:jc w:val="center"/>
-        </w:trPr>
-        <w:tc>
-          <w:tcPr>
-            <w:tcW w:w="1294" w:type="dxa"/>
-            <w:vMerge/>
-            <w:vAlign w:val="center"/>
-          </w:tcPr>
-          <w:p>
-            <w:pPr>
-              <w:jc w:val="center"/>
-              <w:outlineLvl w:val="6"/>
-            </w:pPr>
-          </w:p>
-        </w:tc>
-        <w:tc>
-          <w:tcPr>
-            <w:tcW w:w="1355" w:type="dxa"/>
-          </w:tcPr>
-          <w:p>
-            <w:pPr>
-              <w:jc w:val="center"/>
-            </w:pPr>
-            <w:r>
-              <w:t>F1 score</w:t>
-            </w:r>
-          </w:p>
-        </w:tc>
-        <w:tc>
-          <w:tcPr>
-            <w:tcW w:w="1122" w:type="dxa"/>
-          </w:tcPr>
-          <w:p/>
-        </w:tc>
-        <w:tc>
-          <w:tcPr>
-            <w:tcW w:w="1184" w:type="dxa"/>
-          </w:tcPr>
-          <w:p/>
-        </w:tc>
-        <w:tc>
-          <w:tcPr>
-            <w:tcW w:w="1164" w:type="dxa"/>
-          </w:tcPr>
-          <w:p/>
-        </w:tc>
-        <w:tc>
-          <w:tcPr>
-            <w:tcW w:w="1173" w:type="dxa"/>
-          </w:tcPr>
-          <w:p/>
-        </w:tc>
-        <w:tc>
-          <w:tcPr>
-            <w:tcW w:w="1281" w:type="dxa"/>
-          </w:tcPr>
-          <w:p/>
-        </w:tc>
-        <w:tc>
-          <w:tcPr>
-            <w:tcW w:w="1198" w:type="dxa"/>
-          </w:tcPr>
-          <w:p/>
-        </w:tc>
-      </w:tr>
-      <w:tr>
-        <w:tblPrEx>
-          <w:tblLook w:val="04A0" w:firstRow="1" w:lastRow="0" w:firstColumn="1" w:lastColumn="0" w:noHBand="0" w:noVBand="1"/>
-        </w:tblPrEx>
-        <w:trPr>
-          <w:trHeight w:val="83"/>
-          <w:jc w:val="center"/>
-        </w:trPr>
-        <w:tc>
-          <w:tcPr>
-            <w:tcW w:w="1294" w:type="dxa"/>
-            <w:vMerge w:val="restart"/>
-            <w:vAlign w:val="center"/>
-          </w:tcPr>
-          <w:p>
-            <w:pPr>
-              <w:jc w:val="center"/>
-              <w:outlineLvl w:val="6"/>
-            </w:pPr>
-            <w:r>
-              <w:t>KNN</w:t>
-            </w:r>
-          </w:p>
-        </w:tc>
-        <w:tc>
-          <w:tcPr>
-            <w:tcW w:w="1355" w:type="dxa"/>
-          </w:tcPr>
-          <w:p>
-            <w:pPr>
-              <w:jc w:val="center"/>
-            </w:pPr>
-            <w:r>
-              <w:t>Accuracy</w:t>
-            </w:r>
-          </w:p>
-        </w:tc>
-        <w:tc>
-          <w:tcPr>
-            <w:tcW w:w="1122" w:type="dxa"/>
-          </w:tcPr>
-          <w:p/>
-        </w:tc>
-        <w:tc>
-          <w:tcPr>
-            <w:tcW w:w="1184" w:type="dxa"/>
-          </w:tcPr>
-          <w:p/>
-        </w:tc>
-        <w:tc>
-          <w:tcPr>
-            <w:tcW w:w="1164" w:type="dxa"/>
-          </w:tcPr>
-          <w:p/>
-        </w:tc>
-        <w:tc>
-          <w:tcPr>
-            <w:tcW w:w="1173" w:type="dxa"/>
-          </w:tcPr>
-          <w:p/>
-        </w:tc>
-        <w:tc>
-          <w:tcPr>
-            <w:tcW w:w="1281" w:type="dxa"/>
-          </w:tcPr>
-          <w:p>
-            <w:bookmarkStart w:id="0" w:name="_GoBack"/>
-            <w:bookmarkEnd w:id="0"/>
-          </w:p>
-        </w:tc>
-        <w:tc>
-          <w:tcPr>
-            <w:tcW w:w="1198" w:type="dxa"/>
-          </w:tcPr>
-          <w:p/>
-        </w:tc>
-      </w:tr>
-      <w:tr>
-        <w:tblPrEx>
-          <w:tblLook w:val="04A0" w:firstRow="1" w:lastRow="0" w:firstColumn="1" w:lastColumn="0" w:noHBand="0" w:noVBand="1"/>
-        </w:tblPrEx>
-        <w:trPr>
-          <w:trHeight w:val="80"/>
-          <w:jc w:val="center"/>
-        </w:trPr>
-        <w:tc>
-          <w:tcPr>
-            <w:tcW w:w="1294" w:type="dxa"/>
-            <w:vMerge/>
-            <w:vAlign w:val="center"/>
-          </w:tcPr>
-          <w:p>
-            <w:pPr>
-              <w:jc w:val="center"/>
-              <w:outlineLvl w:val="6"/>
-            </w:pPr>
-          </w:p>
-        </w:tc>
-        <w:tc>
-          <w:tcPr>
-            <w:tcW w:w="1355" w:type="dxa"/>
-          </w:tcPr>
-          <w:p>
-            <w:pPr>
-              <w:jc w:val="center"/>
-            </w:pPr>
-            <w:r>
-              <w:t>Precision</w:t>
-            </w:r>
-          </w:p>
-        </w:tc>
-        <w:tc>
-          <w:tcPr>
-            <w:tcW w:w="1122" w:type="dxa"/>
-          </w:tcPr>
-          <w:p/>
-        </w:tc>
-        <w:tc>
-          <w:tcPr>
-            <w:tcW w:w="1184" w:type="dxa"/>
-          </w:tcPr>
-          <w:p/>
-        </w:tc>
-        <w:tc>
-          <w:tcPr>
-            <w:tcW w:w="1164" w:type="dxa"/>
-          </w:tcPr>
-          <w:p/>
-        </w:tc>
-        <w:tc>
-          <w:tcPr>
-            <w:tcW w:w="1173" w:type="dxa"/>
-          </w:tcPr>
-          <w:p/>
-        </w:tc>
-        <w:tc>
-          <w:tcPr>
-            <w:tcW w:w="1281" w:type="dxa"/>
-          </w:tcPr>
-          <w:p/>
-        </w:tc>
-        <w:tc>
-          <w:tcPr>
-            <w:tcW w:w="1198" w:type="dxa"/>
-          </w:tcPr>
-          <w:p/>
-        </w:tc>
-      </w:tr>
-      <w:tr>
-        <w:tblPrEx>
-          <w:tblLook w:val="04A0" w:firstRow="1" w:lastRow="0" w:firstColumn="1" w:lastColumn="0" w:noHBand="0" w:noVBand="1"/>
-        </w:tblPrEx>
-        <w:trPr>
-          <w:trHeight w:val="80"/>
-          <w:jc w:val="center"/>
-        </w:trPr>
-        <w:tc>
-          <w:tcPr>
-            <w:tcW w:w="1294" w:type="dxa"/>
-            <w:vMerge/>
-            <w:vAlign w:val="center"/>
-          </w:tcPr>
-          <w:p>
-            <w:pPr>
-              <w:jc w:val="center"/>
-              <w:outlineLvl w:val="6"/>
-            </w:pPr>
-          </w:p>
-        </w:tc>
-        <w:tc>
-          <w:tcPr>
-            <w:tcW w:w="1355" w:type="dxa"/>
-          </w:tcPr>
-          <w:p>
-            <w:pPr>
-              <w:jc w:val="center"/>
-            </w:pPr>
-            <w:r>
-              <w:t>Recall</w:t>
-            </w:r>
-          </w:p>
-        </w:tc>
-        <w:tc>
-          <w:tcPr>
-            <w:tcW w:w="1122" w:type="dxa"/>
-          </w:tcPr>
-          <w:p/>
-        </w:tc>
-        <w:tc>
-          <w:tcPr>
-            <w:tcW w:w="1184" w:type="dxa"/>
-          </w:tcPr>
-          <w:p/>
-        </w:tc>
-        <w:tc>
-          <w:tcPr>
-            <w:tcW w:w="1164" w:type="dxa"/>
-          </w:tcPr>
-          <w:p/>
-        </w:tc>
-        <w:tc>
-          <w:tcPr>
-            <w:tcW w:w="1173" w:type="dxa"/>
-          </w:tcPr>
-          <w:p/>
-        </w:tc>
-        <w:tc>
-          <w:tcPr>
-            <w:tcW w:w="1281" w:type="dxa"/>
-          </w:tcPr>
-          <w:p/>
-        </w:tc>
-        <w:tc>
-          <w:tcPr>
-            <w:tcW w:w="1198" w:type="dxa"/>
-          </w:tcPr>
-          <w:p/>
-        </w:tc>
-      </w:tr>
-      <w:tr>
-        <w:tblPrEx>
-          <w:tblLook w:val="04A0" w:firstRow="1" w:lastRow="0" w:firstColumn="1" w:lastColumn="0" w:noHBand="0" w:noVBand="1"/>
-        </w:tblPrEx>
-        <w:trPr>
-          <w:trHeight w:val="80"/>
-          <w:jc w:val="center"/>
-        </w:trPr>
-        <w:tc>
-          <w:tcPr>
-            <w:tcW w:w="1294" w:type="dxa"/>
-            <w:vMerge/>
-            <w:vAlign w:val="center"/>
-          </w:tcPr>
-          <w:p>
-            <w:pPr>
-              <w:jc w:val="center"/>
-              <w:outlineLvl w:val="6"/>
-            </w:pPr>
-          </w:p>
-        </w:tc>
-        <w:tc>
-          <w:tcPr>
-            <w:tcW w:w="1355" w:type="dxa"/>
-          </w:tcPr>
-          <w:p>
-            <w:pPr>
-              <w:jc w:val="center"/>
-            </w:pPr>
-            <w:r>
-              <w:t>F1 score</w:t>
-            </w:r>
-          </w:p>
-        </w:tc>
-        <w:tc>
-          <w:tcPr>
-            <w:tcW w:w="1122" w:type="dxa"/>
-          </w:tcPr>
-          <w:p/>
-        </w:tc>
-        <w:tc>
-          <w:tcPr>
-            <w:tcW w:w="1184" w:type="dxa"/>
-          </w:tcPr>
-          <w:p/>
-        </w:tc>
-        <w:tc>
-          <w:tcPr>
-            <w:tcW w:w="1164" w:type="dxa"/>
-          </w:tcPr>
-          <w:p/>
-        </w:tc>
-        <w:tc>
-          <w:tcPr>
-            <w:tcW w:w="1173" w:type="dxa"/>
-          </w:tcPr>
-          <w:p/>
-        </w:tc>
-        <w:tc>
-          <w:tcPr>
-            <w:tcW w:w="1281" w:type="dxa"/>
-          </w:tcPr>
-          <w:p/>
-        </w:tc>
-        <w:tc>
-          <w:tcPr>
-            <w:tcW w:w="1198" w:type="dxa"/>
+            <w:tcW w:w="1200" w:type="dxa"/>
           </w:tcPr>
           <w:p/>
         </w:tc>
@@ -1120,7 +602,7 @@
         </w:tc>
         <w:tc>
           <w:tcPr>
-            <w:tcW w:w="1355" w:type="dxa"/>
+            <w:tcW w:w="1356" w:type="dxa"/>
           </w:tcPr>
           <w:p>
             <w:pPr>
@@ -1135,7 +617,27 @@
           <w:tcPr>
             <w:tcW w:w="1122" w:type="dxa"/>
           </w:tcPr>
-          <w:p/>
+          <w:p>
+            <w:pPr>
+              <w:rPr>
+                <w:rFonts w:ascii="Courier New" w:hAnsi="Courier New" w:cs="Courier New"/>
+                <w:color w:val="212121"/>
+                <w:sz w:val="21"/>
+                <w:szCs w:val="21"/>
+                <w:shd w:val="clear" w:color="auto" w:fill="FFFFFF"/>
+              </w:rPr>
+            </w:pPr>
+            <w:r>
+              <w:rPr>
+                <w:rFonts w:ascii="Courier New" w:hAnsi="Courier New" w:cs="Courier New"/>
+                <w:color w:val="212121"/>
+                <w:sz w:val="21"/>
+                <w:szCs w:val="21"/>
+                <w:shd w:val="clear" w:color="auto" w:fill="FFFFFF"/>
+              </w:rPr>
+              <w:t>0.651</w:t>
+            </w:r>
+          </w:p>
         </w:tc>
         <w:tc>
           <w:tcPr>
@@ -1163,7 +665,7 @@
         </w:tc>
         <w:tc>
           <w:tcPr>
-            <w:tcW w:w="1198" w:type="dxa"/>
+            <w:tcW w:w="1200" w:type="dxa"/>
           </w:tcPr>
           <w:p/>
         </w:tc>
@@ -1191,7 +693,7 @@
         </w:tc>
         <w:tc>
           <w:tcPr>
-            <w:tcW w:w="1355" w:type="dxa"/>
+            <w:tcW w:w="1356" w:type="dxa"/>
           </w:tcPr>
           <w:p>
             <w:pPr>
@@ -1206,7 +708,27 @@
           <w:tcPr>
             <w:tcW w:w="1122" w:type="dxa"/>
           </w:tcPr>
-          <w:p/>
+          <w:p>
+            <w:pPr>
+              <w:rPr>
+                <w:rFonts w:ascii="Courier New" w:hAnsi="Courier New" w:cs="Courier New"/>
+                <w:color w:val="212121"/>
+                <w:sz w:val="21"/>
+                <w:szCs w:val="21"/>
+                <w:shd w:val="clear" w:color="auto" w:fill="FFFFFF"/>
+              </w:rPr>
+            </w:pPr>
+            <w:r>
+              <w:rPr>
+                <w:rFonts w:ascii="Courier New" w:hAnsi="Courier New" w:cs="Courier New"/>
+                <w:color w:val="212121"/>
+                <w:sz w:val="21"/>
+                <w:szCs w:val="21"/>
+                <w:shd w:val="clear" w:color="auto" w:fill="FFFFFF"/>
+              </w:rPr>
+              <w:t>0.703</w:t>
+            </w:r>
+          </w:p>
         </w:tc>
         <w:tc>
           <w:tcPr>
@@ -1234,7 +756,7 @@
         </w:tc>
         <w:tc>
           <w:tcPr>
-            <w:tcW w:w="1198" w:type="dxa"/>
+            <w:tcW w:w="1200" w:type="dxa"/>
           </w:tcPr>
           <w:p/>
         </w:tc>
@@ -1262,7 +784,7 @@
         </w:tc>
         <w:tc>
           <w:tcPr>
-            <w:tcW w:w="1355" w:type="dxa"/>
+            <w:tcW w:w="1356" w:type="dxa"/>
           </w:tcPr>
           <w:p>
             <w:pPr>
@@ -1277,7 +799,27 @@
           <w:tcPr>
             <w:tcW w:w="1122" w:type="dxa"/>
           </w:tcPr>
-          <w:p/>
+          <w:p>
+            <w:pPr>
+              <w:rPr>
+                <w:rFonts w:ascii="Courier New" w:hAnsi="Courier New" w:cs="Courier New"/>
+                <w:color w:val="212121"/>
+                <w:sz w:val="21"/>
+                <w:szCs w:val="21"/>
+                <w:shd w:val="clear" w:color="auto" w:fill="FFFFFF"/>
+              </w:rPr>
+            </w:pPr>
+            <w:r>
+              <w:rPr>
+                <w:rFonts w:ascii="Courier New" w:hAnsi="Courier New" w:cs="Courier New"/>
+                <w:color w:val="212121"/>
+                <w:sz w:val="21"/>
+                <w:szCs w:val="21"/>
+                <w:shd w:val="clear" w:color="auto" w:fill="FFFFFF"/>
+              </w:rPr>
+              <w:t>0.588</w:t>
+            </w:r>
+          </w:p>
         </w:tc>
         <w:tc>
           <w:tcPr>
@@ -1305,7 +847,7 @@
         </w:tc>
         <w:tc>
           <w:tcPr>
-            <w:tcW w:w="1198" w:type="dxa"/>
+            <w:tcW w:w="1200" w:type="dxa"/>
           </w:tcPr>
           <w:p/>
         </w:tc>
@@ -1333,7 +875,7 @@
         </w:tc>
         <w:tc>
           <w:tcPr>
-            <w:tcW w:w="1355" w:type="dxa"/>
+            <w:tcW w:w="1356" w:type="dxa"/>
           </w:tcPr>
           <w:p>
             <w:pPr>
@@ -1348,7 +890,18 @@
           <w:tcPr>
             <w:tcW w:w="1122" w:type="dxa"/>
           </w:tcPr>
-          <w:p/>
+          <w:p>
+            <w:r>
+              <w:rPr>
+                <w:rFonts w:ascii="Courier New" w:hAnsi="Courier New" w:cs="Courier New"/>
+                <w:color w:val="212121"/>
+                <w:sz w:val="21"/>
+                <w:szCs w:val="21"/>
+                <w:shd w:val="clear" w:color="auto" w:fill="FFFFFF"/>
+              </w:rPr>
+              <w:t>0.641</w:t>
+            </w:r>
+          </w:p>
         </w:tc>
         <w:tc>
           <w:tcPr>
@@ -1376,7 +929,7 @@
         </w:tc>
         <w:tc>
           <w:tcPr>
-            <w:tcW w:w="1198" w:type="dxa"/>
+            <w:tcW w:w="1200" w:type="dxa"/>
           </w:tcPr>
           <w:p/>
         </w:tc>
@@ -1407,7 +960,7 @@
         </w:tc>
         <w:tc>
           <w:tcPr>
-            <w:tcW w:w="1355" w:type="dxa"/>
+            <w:tcW w:w="1356" w:type="dxa"/>
           </w:tcPr>
           <w:p>
             <w:pPr>
@@ -1422,7 +975,27 @@
           <w:tcPr>
             <w:tcW w:w="1122" w:type="dxa"/>
           </w:tcPr>
-          <w:p/>
+          <w:p>
+            <w:pPr>
+              <w:rPr>
+                <w:rFonts w:ascii="Courier New" w:hAnsi="Courier New" w:cs="Courier New"/>
+                <w:color w:val="212121"/>
+                <w:sz w:val="21"/>
+                <w:szCs w:val="21"/>
+                <w:shd w:val="clear" w:color="auto" w:fill="FFFFFF"/>
+              </w:rPr>
+            </w:pPr>
+            <w:r>
+              <w:rPr>
+                <w:rFonts w:ascii="Courier New" w:hAnsi="Courier New" w:cs="Courier New"/>
+                <w:color w:val="212121"/>
+                <w:sz w:val="21"/>
+                <w:szCs w:val="21"/>
+                <w:shd w:val="clear" w:color="auto" w:fill="FFFFFF"/>
+              </w:rPr>
+              <w:t>0.614</w:t>
+            </w:r>
+          </w:p>
         </w:tc>
         <w:tc>
           <w:tcPr>
@@ -1450,7 +1023,7 @@
         </w:tc>
         <w:tc>
           <w:tcPr>
-            <w:tcW w:w="1198" w:type="dxa"/>
+            <w:tcW w:w="1200" w:type="dxa"/>
           </w:tcPr>
           <w:p/>
         </w:tc>
@@ -1478,7 +1051,7 @@
         </w:tc>
         <w:tc>
           <w:tcPr>
-            <w:tcW w:w="1355" w:type="dxa"/>
+            <w:tcW w:w="1356" w:type="dxa"/>
           </w:tcPr>
           <w:p>
             <w:pPr>
@@ -1493,7 +1066,27 @@
           <w:tcPr>
             <w:tcW w:w="1122" w:type="dxa"/>
           </w:tcPr>
-          <w:p/>
+          <w:p>
+            <w:pPr>
+              <w:rPr>
+                <w:rFonts w:ascii="Courier New" w:hAnsi="Courier New" w:cs="Courier New"/>
+                <w:color w:val="212121"/>
+                <w:sz w:val="21"/>
+                <w:szCs w:val="21"/>
+                <w:shd w:val="clear" w:color="auto" w:fill="FFFFFF"/>
+              </w:rPr>
+            </w:pPr>
+            <w:r>
+              <w:rPr>
+                <w:rFonts w:ascii="Courier New" w:hAnsi="Courier New" w:cs="Courier New"/>
+                <w:color w:val="212121"/>
+                <w:sz w:val="21"/>
+                <w:szCs w:val="21"/>
+                <w:shd w:val="clear" w:color="auto" w:fill="FFFFFF"/>
+              </w:rPr>
+              <w:t>0.680</w:t>
+            </w:r>
+          </w:p>
         </w:tc>
         <w:tc>
           <w:tcPr>
@@ -1521,7 +1114,7 @@
         </w:tc>
         <w:tc>
           <w:tcPr>
-            <w:tcW w:w="1198" w:type="dxa"/>
+            <w:tcW w:w="1200" w:type="dxa"/>
           </w:tcPr>
           <w:p/>
         </w:tc>
@@ -1549,7 +1142,7 @@
         </w:tc>
         <w:tc>
           <w:tcPr>
-            <w:tcW w:w="1355" w:type="dxa"/>
+            <w:tcW w:w="1356" w:type="dxa"/>
           </w:tcPr>
           <w:p>
             <w:pPr>
@@ -1564,7 +1157,27 @@
           <w:tcPr>
             <w:tcW w:w="1122" w:type="dxa"/>
           </w:tcPr>
-          <w:p/>
+          <w:p>
+            <w:pPr>
+              <w:rPr>
+                <w:rFonts w:ascii="Courier New" w:hAnsi="Courier New" w:cs="Courier New"/>
+                <w:color w:val="212121"/>
+                <w:sz w:val="21"/>
+                <w:szCs w:val="21"/>
+                <w:shd w:val="clear" w:color="auto" w:fill="FFFFFF"/>
+              </w:rPr>
+            </w:pPr>
+            <w:r>
+              <w:rPr>
+                <w:rFonts w:ascii="Courier New" w:hAnsi="Courier New" w:cs="Courier New"/>
+                <w:color w:val="212121"/>
+                <w:sz w:val="21"/>
+                <w:szCs w:val="21"/>
+                <w:shd w:val="clear" w:color="auto" w:fill="FFFFFF"/>
+              </w:rPr>
+              <w:t>0.585</w:t>
+            </w:r>
+          </w:p>
         </w:tc>
         <w:tc>
           <w:tcPr>
@@ -1592,7 +1205,7 @@
         </w:tc>
         <w:tc>
           <w:tcPr>
-            <w:tcW w:w="1198" w:type="dxa"/>
+            <w:tcW w:w="1200" w:type="dxa"/>
           </w:tcPr>
           <w:p/>
         </w:tc>
@@ -1620,7 +1233,7 @@
         </w:tc>
         <w:tc>
           <w:tcPr>
-            <w:tcW w:w="1355" w:type="dxa"/>
+            <w:tcW w:w="1356" w:type="dxa"/>
           </w:tcPr>
           <w:p>
             <w:pPr>
@@ -1635,7 +1248,18 @@
           <w:tcPr>
             <w:tcW w:w="1122" w:type="dxa"/>
           </w:tcPr>
-          <w:p/>
+          <w:p>
+            <w:r>
+              <w:rPr>
+                <w:rFonts w:ascii="Courier New" w:hAnsi="Courier New" w:cs="Courier New"/>
+                <w:color w:val="212121"/>
+                <w:sz w:val="21"/>
+                <w:szCs w:val="21"/>
+                <w:shd w:val="clear" w:color="auto" w:fill="FFFFFF"/>
+              </w:rPr>
+              <w:t>0.629</w:t>
+            </w:r>
+          </w:p>
         </w:tc>
         <w:tc>
           <w:tcPr>
@@ -1663,7 +1287,306 @@
         </w:tc>
         <w:tc>
           <w:tcPr>
-            <w:tcW w:w="1198" w:type="dxa"/>
+            <w:tcW w:w="1200" w:type="dxa"/>
+          </w:tcPr>
+          <w:p/>
+        </w:tc>
+      </w:tr>
+    </w:tbl>
+    <w:p/>
+    <w:p>
+      <w:pPr>
+        <w:jc w:val="center"/>
+      </w:pPr>
+      <w:r>
+        <w:t>Table1: Result table for Train Test ratio 80:20</w:t>
+      </w:r>
+    </w:p>
+    <w:tbl>
+      <w:tblPr>
+        <w:tblStyle w:val="TableGrid"/>
+        <w:tblW w:w="9774" w:type="dxa"/>
+        <w:jc w:val="center"/>
+        <w:tblLook w:val="0000" w:firstRow="0" w:lastRow="0" w:firstColumn="0" w:lastColumn="0" w:noHBand="0" w:noVBand="0"/>
+      </w:tblPr>
+      <w:tblGrid>
+        <w:gridCol w:w="1294"/>
+        <w:gridCol w:w="1356"/>
+        <w:gridCol w:w="1122"/>
+        <w:gridCol w:w="1184"/>
+        <w:gridCol w:w="1164"/>
+        <w:gridCol w:w="1173"/>
+        <w:gridCol w:w="1281"/>
+        <w:gridCol w:w="1200"/>
+      </w:tblGrid>
+      <w:tr>
+        <w:trPr>
+          <w:trHeight w:val="278"/>
+          <w:jc w:val="center"/>
+        </w:trPr>
+        <w:tc>
+          <w:tcPr>
+            <w:tcW w:w="2650" w:type="dxa"/>
+            <w:gridSpan w:val="2"/>
+          </w:tcPr>
+          <w:p>
+            <w:pPr>
+              <w:jc w:val="center"/>
+              <w:outlineLvl w:val="1"/>
+            </w:pPr>
+          </w:p>
+        </w:tc>
+        <w:tc>
+          <w:tcPr>
+            <w:tcW w:w="7124" w:type="dxa"/>
+            <w:gridSpan w:val="6"/>
+          </w:tcPr>
+          <w:p>
+            <w:pPr>
+              <w:jc w:val="center"/>
+              <w:outlineLvl w:val="1"/>
+            </w:pPr>
+            <w:r>
+              <w:t>Feature Sets</w:t>
+            </w:r>
+          </w:p>
+        </w:tc>
+      </w:tr>
+      <w:tr>
+        <w:tblPrEx>
+          <w:tblLook w:val="04A0" w:firstRow="1" w:lastRow="0" w:firstColumn="1" w:lastColumn="0" w:noHBand="0" w:noVBand="1"/>
+        </w:tblPrEx>
+        <w:trPr>
+          <w:trHeight w:val="545"/>
+          <w:jc w:val="center"/>
+        </w:trPr>
+        <w:tc>
+          <w:tcPr>
+            <w:tcW w:w="1294" w:type="dxa"/>
+            <w:vAlign w:val="center"/>
+          </w:tcPr>
+          <w:p>
+            <w:pPr>
+              <w:jc w:val="center"/>
+              <w:outlineLvl w:val="1"/>
+            </w:pPr>
+            <w:r>
+              <w:t>Classifiers</w:t>
+            </w:r>
+          </w:p>
+        </w:tc>
+        <w:tc>
+          <w:tcPr>
+            <w:tcW w:w="1356" w:type="dxa"/>
+            <w:vAlign w:val="center"/>
+          </w:tcPr>
+          <w:p>
+            <w:pPr>
+              <w:jc w:val="center"/>
+            </w:pPr>
+            <w:r>
+              <w:t>Evaluation Metrics</w:t>
+            </w:r>
+          </w:p>
+        </w:tc>
+        <w:tc>
+          <w:tcPr>
+            <w:tcW w:w="1122" w:type="dxa"/>
+            <w:vAlign w:val="center"/>
+          </w:tcPr>
+          <w:p>
+            <w:pPr>
+              <w:jc w:val="center"/>
+            </w:pPr>
+            <w:r>
+              <w:t>TF-IDF</w:t>
+            </w:r>
+          </w:p>
+        </w:tc>
+        <w:tc>
+          <w:tcPr>
+            <w:tcW w:w="1184" w:type="dxa"/>
+            <w:vAlign w:val="center"/>
+          </w:tcPr>
+          <w:p>
+            <w:pPr>
+              <w:jc w:val="center"/>
+            </w:pPr>
+            <w:r>
+              <w:t>Unigram</w:t>
+            </w:r>
+          </w:p>
+        </w:tc>
+        <w:tc>
+          <w:tcPr>
+            <w:tcW w:w="1164" w:type="dxa"/>
+            <w:vAlign w:val="center"/>
+          </w:tcPr>
+          <w:p>
+            <w:pPr>
+              <w:jc w:val="center"/>
+            </w:pPr>
+            <w:r>
+              <w:t>Bigram</w:t>
+            </w:r>
+          </w:p>
+        </w:tc>
+        <w:tc>
+          <w:tcPr>
+            <w:tcW w:w="1173" w:type="dxa"/>
+            <w:vAlign w:val="center"/>
+          </w:tcPr>
+          <w:p>
+            <w:pPr>
+              <w:jc w:val="center"/>
+            </w:pPr>
+            <w:r>
+              <w:t>Trigram</w:t>
+            </w:r>
+          </w:p>
+        </w:tc>
+        <w:tc>
+          <w:tcPr>
+            <w:tcW w:w="1281" w:type="dxa"/>
+            <w:vAlign w:val="center"/>
+          </w:tcPr>
+          <w:p>
+            <w:pPr>
+              <w:jc w:val="center"/>
+            </w:pPr>
+            <w:r>
+              <w:t>Bigram+</w:t>
+            </w:r>
+          </w:p>
+          <w:p>
+            <w:pPr>
+              <w:jc w:val="center"/>
+            </w:pPr>
+            <w:r>
+              <w:t>TF-IDF</w:t>
+            </w:r>
+          </w:p>
+        </w:tc>
+        <w:tc>
+          <w:tcPr>
+            <w:tcW w:w="1200" w:type="dxa"/>
+            <w:vAlign w:val="center"/>
+          </w:tcPr>
+          <w:p>
+            <w:pPr>
+              <w:jc w:val="center"/>
+            </w:pPr>
+            <w:r>
+              <w:t>Trigram+</w:t>
+            </w:r>
+          </w:p>
+          <w:p>
+            <w:pPr>
+              <w:jc w:val="center"/>
+            </w:pPr>
+            <w:r>
+              <w:t>TF-IDF</w:t>
+            </w:r>
+          </w:p>
+        </w:tc>
+      </w:tr>
+      <w:tr>
+        <w:tblPrEx>
+          <w:tblLook w:val="04A0" w:firstRow="1" w:lastRow="0" w:firstColumn="1" w:lastColumn="0" w:noHBand="0" w:noVBand="1"/>
+        </w:tblPrEx>
+        <w:trPr>
+          <w:trHeight w:val="167"/>
+          <w:jc w:val="center"/>
+        </w:trPr>
+        <w:tc>
+          <w:tcPr>
+            <w:tcW w:w="1294" w:type="dxa"/>
+            <w:vMerge w:val="restart"/>
+            <w:vAlign w:val="center"/>
+          </w:tcPr>
+          <w:p>
+            <w:pPr>
+              <w:jc w:val="center"/>
+              <w:outlineLvl w:val="6"/>
+            </w:pPr>
+            <w:r>
+              <w:t>Naïve Bayes</w:t>
+            </w:r>
+          </w:p>
+        </w:tc>
+        <w:tc>
+          <w:tcPr>
+            <w:tcW w:w="1356" w:type="dxa"/>
+          </w:tcPr>
+          <w:p>
+            <w:pPr>
+              <w:jc w:val="center"/>
+            </w:pPr>
+            <w:r>
+              <w:t>Accuracy</w:t>
+            </w:r>
+          </w:p>
+        </w:tc>
+        <w:tc>
+          <w:tcPr>
+            <w:tcW w:w="1122" w:type="dxa"/>
+          </w:tcPr>
+          <w:p>
+            <w:pPr>
+              <w:rPr>
+                <w:rFonts w:ascii="Courier New" w:hAnsi="Courier New" w:cs="Courier New"/>
+                <w:color w:val="212121"/>
+                <w:sz w:val="21"/>
+                <w:szCs w:val="21"/>
+                <w:shd w:val="clear" w:color="auto" w:fill="FFFFFF"/>
+              </w:rPr>
+            </w:pPr>
+            <w:r>
+              <w:rPr>
+                <w:rFonts w:ascii="Courier New" w:hAnsi="Courier New" w:cs="Courier New"/>
+                <w:color w:val="212121"/>
+                <w:sz w:val="21"/>
+                <w:szCs w:val="21"/>
+                <w:shd w:val="clear" w:color="auto" w:fill="FFFFFF"/>
+              </w:rPr>
+              <w:t>0.529</w:t>
+            </w:r>
+          </w:p>
+        </w:tc>
+        <w:tc>
+          <w:tcPr>
+            <w:tcW w:w="1184" w:type="dxa"/>
+          </w:tcPr>
+          <w:p>
+            <w:pPr>
+              <w:rPr>
+                <w:rFonts w:cstheme="minorHAnsi"/>
+                <w:color w:val="000000" w:themeColor="text1"/>
+              </w:rPr>
+            </w:pPr>
+          </w:p>
+        </w:tc>
+        <w:tc>
+          <w:tcPr>
+            <w:tcW w:w="1164" w:type="dxa"/>
+          </w:tcPr>
+          <w:p/>
+        </w:tc>
+        <w:tc>
+          <w:tcPr>
+            <w:tcW w:w="1173" w:type="dxa"/>
+          </w:tcPr>
+          <w:p/>
+        </w:tc>
+        <w:tc>
+          <w:tcPr>
+            <w:tcW w:w="1281" w:type="dxa"/>
+          </w:tcPr>
+          <w:p/>
+        </w:tc>
+        <w:tc>
+          <w:tcPr>
+            <w:tcW w:w="1200" w:type="dxa"/>
           </w:tcPr>
           <w:p/>
         </w:tc>
@@ -1679,6 +1602,7 @@
         <w:tc>
           <w:tcPr>
             <w:tcW w:w="1294" w:type="dxa"/>
+            <w:vMerge/>
             <w:vAlign w:val="center"/>
           </w:tcPr>
           <w:p>
@@ -1690,25 +1614,55 @@
         </w:tc>
         <w:tc>
           <w:tcPr>
-            <w:tcW w:w="1355" w:type="dxa"/>
-          </w:tcPr>
-          <w:p>
-            <w:pPr>
-              <w:jc w:val="center"/>
-            </w:pPr>
+            <w:tcW w:w="1356" w:type="dxa"/>
+          </w:tcPr>
+          <w:p>
+            <w:pPr>
+              <w:jc w:val="center"/>
+            </w:pPr>
+            <w:r>
+              <w:t>Precision</w:t>
+            </w:r>
           </w:p>
         </w:tc>
         <w:tc>
           <w:tcPr>
             <w:tcW w:w="1122" w:type="dxa"/>
           </w:tcPr>
-          <w:p/>
+          <w:p>
+            <w:pPr>
+              <w:rPr>
+                <w:rFonts w:ascii="Courier New" w:hAnsi="Courier New" w:cs="Courier New"/>
+                <w:color w:val="212121"/>
+                <w:sz w:val="21"/>
+                <w:szCs w:val="21"/>
+                <w:shd w:val="clear" w:color="auto" w:fill="FFFFFF"/>
+              </w:rPr>
+            </w:pPr>
+            <w:r>
+              <w:rPr>
+                <w:rFonts w:ascii="Courier New" w:hAnsi="Courier New" w:cs="Courier New"/>
+                <w:color w:val="212121"/>
+                <w:sz w:val="21"/>
+                <w:szCs w:val="21"/>
+                <w:shd w:val="clear" w:color="auto" w:fill="FFFFFF"/>
+              </w:rPr>
+              <w:t>0.752</w:t>
+            </w:r>
+          </w:p>
         </w:tc>
         <w:tc>
           <w:tcPr>
             <w:tcW w:w="1184" w:type="dxa"/>
           </w:tcPr>
-          <w:p/>
+          <w:p>
+            <w:pPr>
+              <w:rPr>
+                <w:rFonts w:cstheme="minorHAnsi"/>
+                <w:color w:val="000000" w:themeColor="text1"/>
+              </w:rPr>
+            </w:pPr>
+          </w:p>
         </w:tc>
         <w:tc>
           <w:tcPr>
@@ -1730,7 +1684,910 @@
         </w:tc>
         <w:tc>
           <w:tcPr>
-            <w:tcW w:w="1198" w:type="dxa"/>
+            <w:tcW w:w="1200" w:type="dxa"/>
+          </w:tcPr>
+          <w:p/>
+        </w:tc>
+      </w:tr>
+      <w:tr>
+        <w:tblPrEx>
+          <w:tblLook w:val="04A0" w:firstRow="1" w:lastRow="0" w:firstColumn="1" w:lastColumn="0" w:noHBand="0" w:noVBand="1"/>
+        </w:tblPrEx>
+        <w:trPr>
+          <w:trHeight w:val="164"/>
+          <w:jc w:val="center"/>
+        </w:trPr>
+        <w:tc>
+          <w:tcPr>
+            <w:tcW w:w="1294" w:type="dxa"/>
+            <w:vMerge/>
+            <w:vAlign w:val="center"/>
+          </w:tcPr>
+          <w:p>
+            <w:pPr>
+              <w:jc w:val="center"/>
+              <w:outlineLvl w:val="6"/>
+            </w:pPr>
+          </w:p>
+        </w:tc>
+        <w:tc>
+          <w:tcPr>
+            <w:tcW w:w="1356" w:type="dxa"/>
+          </w:tcPr>
+          <w:p>
+            <w:pPr>
+              <w:jc w:val="center"/>
+            </w:pPr>
+            <w:r>
+              <w:t>Recall</w:t>
+            </w:r>
+          </w:p>
+        </w:tc>
+        <w:tc>
+          <w:tcPr>
+            <w:tcW w:w="1122" w:type="dxa"/>
+          </w:tcPr>
+          <w:p>
+            <w:pPr>
+              <w:rPr>
+                <w:rFonts w:ascii="Courier New" w:hAnsi="Courier New" w:cs="Courier New"/>
+                <w:color w:val="212121"/>
+                <w:sz w:val="21"/>
+                <w:szCs w:val="21"/>
+                <w:shd w:val="clear" w:color="auto" w:fill="FFFFFF"/>
+              </w:rPr>
+            </w:pPr>
+            <w:r>
+              <w:rPr>
+                <w:rFonts w:ascii="Courier New" w:hAnsi="Courier New" w:cs="Courier New"/>
+                <w:color w:val="212121"/>
+                <w:sz w:val="21"/>
+                <w:szCs w:val="21"/>
+                <w:shd w:val="clear" w:color="auto" w:fill="FFFFFF"/>
+              </w:rPr>
+              <w:t>0.235</w:t>
+            </w:r>
+          </w:p>
+        </w:tc>
+        <w:tc>
+          <w:tcPr>
+            <w:tcW w:w="1184" w:type="dxa"/>
+          </w:tcPr>
+          <w:p>
+            <w:pPr>
+              <w:rPr>
+                <w:rFonts w:cstheme="minorHAnsi"/>
+                <w:color w:val="000000" w:themeColor="text1"/>
+              </w:rPr>
+            </w:pPr>
+          </w:p>
+        </w:tc>
+        <w:tc>
+          <w:tcPr>
+            <w:tcW w:w="1164" w:type="dxa"/>
+          </w:tcPr>
+          <w:p/>
+        </w:tc>
+        <w:tc>
+          <w:tcPr>
+            <w:tcW w:w="1173" w:type="dxa"/>
+          </w:tcPr>
+          <w:p/>
+        </w:tc>
+        <w:tc>
+          <w:tcPr>
+            <w:tcW w:w="1281" w:type="dxa"/>
+          </w:tcPr>
+          <w:p/>
+        </w:tc>
+        <w:tc>
+          <w:tcPr>
+            <w:tcW w:w="1200" w:type="dxa"/>
+          </w:tcPr>
+          <w:p/>
+        </w:tc>
+      </w:tr>
+      <w:tr>
+        <w:tblPrEx>
+          <w:tblLook w:val="04A0" w:firstRow="1" w:lastRow="0" w:firstColumn="1" w:lastColumn="0" w:noHBand="0" w:noVBand="1"/>
+        </w:tblPrEx>
+        <w:trPr>
+          <w:trHeight w:val="164"/>
+          <w:jc w:val="center"/>
+        </w:trPr>
+        <w:tc>
+          <w:tcPr>
+            <w:tcW w:w="1294" w:type="dxa"/>
+            <w:vMerge/>
+            <w:vAlign w:val="center"/>
+          </w:tcPr>
+          <w:p>
+            <w:pPr>
+              <w:jc w:val="center"/>
+              <w:outlineLvl w:val="6"/>
+            </w:pPr>
+          </w:p>
+        </w:tc>
+        <w:tc>
+          <w:tcPr>
+            <w:tcW w:w="1356" w:type="dxa"/>
+          </w:tcPr>
+          <w:p>
+            <w:pPr>
+              <w:jc w:val="center"/>
+            </w:pPr>
+            <w:r>
+              <w:t>F1 score</w:t>
+            </w:r>
+          </w:p>
+        </w:tc>
+        <w:tc>
+          <w:tcPr>
+            <w:tcW w:w="1122" w:type="dxa"/>
+          </w:tcPr>
+          <w:p>
+            <w:r>
+              <w:rPr>
+                <w:rFonts w:ascii="Courier New" w:hAnsi="Courier New" w:cs="Courier New"/>
+                <w:color w:val="212121"/>
+                <w:sz w:val="21"/>
+                <w:szCs w:val="21"/>
+                <w:shd w:val="clear" w:color="auto" w:fill="FFFFFF"/>
+              </w:rPr>
+              <w:t>0.358</w:t>
+            </w:r>
+          </w:p>
+        </w:tc>
+        <w:tc>
+          <w:tcPr>
+            <w:tcW w:w="1184" w:type="dxa"/>
+          </w:tcPr>
+          <w:p>
+            <w:pPr>
+              <w:rPr>
+                <w:rFonts w:cstheme="minorHAnsi"/>
+                <w:color w:val="000000" w:themeColor="text1"/>
+              </w:rPr>
+            </w:pPr>
+          </w:p>
+        </w:tc>
+        <w:tc>
+          <w:tcPr>
+            <w:tcW w:w="1164" w:type="dxa"/>
+          </w:tcPr>
+          <w:p/>
+        </w:tc>
+        <w:tc>
+          <w:tcPr>
+            <w:tcW w:w="1173" w:type="dxa"/>
+          </w:tcPr>
+          <w:p/>
+        </w:tc>
+        <w:tc>
+          <w:tcPr>
+            <w:tcW w:w="1281" w:type="dxa"/>
+          </w:tcPr>
+          <w:p/>
+        </w:tc>
+        <w:tc>
+          <w:tcPr>
+            <w:tcW w:w="1200" w:type="dxa"/>
+          </w:tcPr>
+          <w:p/>
+        </w:tc>
+      </w:tr>
+      <w:tr>
+        <w:tblPrEx>
+          <w:tblLook w:val="04A0" w:firstRow="1" w:lastRow="0" w:firstColumn="1" w:lastColumn="0" w:noHBand="0" w:noVBand="1"/>
+        </w:tblPrEx>
+        <w:trPr>
+          <w:trHeight w:val="167"/>
+          <w:jc w:val="center"/>
+        </w:trPr>
+        <w:tc>
+          <w:tcPr>
+            <w:tcW w:w="1294" w:type="dxa"/>
+            <w:vMerge w:val="restart"/>
+            <w:vAlign w:val="center"/>
+          </w:tcPr>
+          <w:p>
+            <w:pPr>
+              <w:jc w:val="center"/>
+              <w:outlineLvl w:val="6"/>
+            </w:pPr>
+            <w:r>
+              <w:t>Random Forest</w:t>
+            </w:r>
+          </w:p>
+        </w:tc>
+        <w:tc>
+          <w:tcPr>
+            <w:tcW w:w="1356" w:type="dxa"/>
+          </w:tcPr>
+          <w:p>
+            <w:pPr>
+              <w:jc w:val="center"/>
+            </w:pPr>
+            <w:r>
+              <w:t>Accuracy</w:t>
+            </w:r>
+          </w:p>
+        </w:tc>
+        <w:tc>
+          <w:tcPr>
+            <w:tcW w:w="1122" w:type="dxa"/>
+          </w:tcPr>
+          <w:p>
+            <w:pPr>
+              <w:rPr>
+                <w:rFonts w:ascii="Courier New" w:hAnsi="Courier New" w:cs="Courier New"/>
+                <w:color w:val="212121"/>
+                <w:sz w:val="21"/>
+                <w:szCs w:val="21"/>
+                <w:shd w:val="clear" w:color="auto" w:fill="FFFFFF"/>
+              </w:rPr>
+            </w:pPr>
+            <w:r>
+              <w:rPr>
+                <w:rFonts w:ascii="Courier New" w:hAnsi="Courier New" w:cs="Courier New"/>
+                <w:color w:val="212121"/>
+                <w:sz w:val="21"/>
+                <w:szCs w:val="21"/>
+                <w:shd w:val="clear" w:color="auto" w:fill="FFFFFF"/>
+              </w:rPr>
+              <w:t>0.651</w:t>
+            </w:r>
+          </w:p>
+        </w:tc>
+        <w:tc>
+          <w:tcPr>
+            <w:tcW w:w="1184" w:type="dxa"/>
+          </w:tcPr>
+          <w:p/>
+        </w:tc>
+        <w:tc>
+          <w:tcPr>
+            <w:tcW w:w="1164" w:type="dxa"/>
+          </w:tcPr>
+          <w:p/>
+        </w:tc>
+        <w:tc>
+          <w:tcPr>
+            <w:tcW w:w="1173" w:type="dxa"/>
+          </w:tcPr>
+          <w:p/>
+        </w:tc>
+        <w:tc>
+          <w:tcPr>
+            <w:tcW w:w="1281" w:type="dxa"/>
+          </w:tcPr>
+          <w:p/>
+        </w:tc>
+        <w:tc>
+          <w:tcPr>
+            <w:tcW w:w="1200" w:type="dxa"/>
+          </w:tcPr>
+          <w:p/>
+        </w:tc>
+      </w:tr>
+      <w:tr>
+        <w:tblPrEx>
+          <w:tblLook w:val="04A0" w:firstRow="1" w:lastRow="0" w:firstColumn="1" w:lastColumn="0" w:noHBand="0" w:noVBand="1"/>
+        </w:tblPrEx>
+        <w:trPr>
+          <w:trHeight w:val="164"/>
+          <w:jc w:val="center"/>
+        </w:trPr>
+        <w:tc>
+          <w:tcPr>
+            <w:tcW w:w="1294" w:type="dxa"/>
+            <w:vMerge/>
+            <w:vAlign w:val="center"/>
+          </w:tcPr>
+          <w:p>
+            <w:pPr>
+              <w:jc w:val="center"/>
+              <w:outlineLvl w:val="6"/>
+            </w:pPr>
+          </w:p>
+        </w:tc>
+        <w:tc>
+          <w:tcPr>
+            <w:tcW w:w="1356" w:type="dxa"/>
+          </w:tcPr>
+          <w:p>
+            <w:pPr>
+              <w:jc w:val="center"/>
+            </w:pPr>
+            <w:r>
+              <w:t>Precision</w:t>
+            </w:r>
+          </w:p>
+        </w:tc>
+        <w:tc>
+          <w:tcPr>
+            <w:tcW w:w="1122" w:type="dxa"/>
+          </w:tcPr>
+          <w:p>
+            <w:pPr>
+              <w:rPr>
+                <w:rFonts w:ascii="Courier New" w:hAnsi="Courier New" w:cs="Courier New"/>
+                <w:color w:val="212121"/>
+                <w:sz w:val="21"/>
+                <w:szCs w:val="21"/>
+                <w:shd w:val="clear" w:color="auto" w:fill="FFFFFF"/>
+              </w:rPr>
+            </w:pPr>
+            <w:r>
+              <w:rPr>
+                <w:rFonts w:ascii="Courier New" w:hAnsi="Courier New" w:cs="Courier New"/>
+                <w:color w:val="212121"/>
+                <w:sz w:val="21"/>
+                <w:szCs w:val="21"/>
+                <w:shd w:val="clear" w:color="auto" w:fill="FFFFFF"/>
+              </w:rPr>
+              <w:t>0.703</w:t>
+            </w:r>
+          </w:p>
+        </w:tc>
+        <w:tc>
+          <w:tcPr>
+            <w:tcW w:w="1184" w:type="dxa"/>
+          </w:tcPr>
+          <w:p/>
+        </w:tc>
+        <w:tc>
+          <w:tcPr>
+            <w:tcW w:w="1164" w:type="dxa"/>
+          </w:tcPr>
+          <w:p/>
+        </w:tc>
+        <w:tc>
+          <w:tcPr>
+            <w:tcW w:w="1173" w:type="dxa"/>
+          </w:tcPr>
+          <w:p/>
+        </w:tc>
+        <w:tc>
+          <w:tcPr>
+            <w:tcW w:w="1281" w:type="dxa"/>
+          </w:tcPr>
+          <w:p/>
+        </w:tc>
+        <w:tc>
+          <w:tcPr>
+            <w:tcW w:w="1200" w:type="dxa"/>
+          </w:tcPr>
+          <w:p/>
+        </w:tc>
+      </w:tr>
+      <w:tr>
+        <w:tblPrEx>
+          <w:tblLook w:val="04A0" w:firstRow="1" w:lastRow="0" w:firstColumn="1" w:lastColumn="0" w:noHBand="0" w:noVBand="1"/>
+        </w:tblPrEx>
+        <w:trPr>
+          <w:trHeight w:val="164"/>
+          <w:jc w:val="center"/>
+        </w:trPr>
+        <w:tc>
+          <w:tcPr>
+            <w:tcW w:w="1294" w:type="dxa"/>
+            <w:vMerge/>
+            <w:vAlign w:val="center"/>
+          </w:tcPr>
+          <w:p>
+            <w:pPr>
+              <w:jc w:val="center"/>
+              <w:outlineLvl w:val="6"/>
+            </w:pPr>
+          </w:p>
+        </w:tc>
+        <w:tc>
+          <w:tcPr>
+            <w:tcW w:w="1356" w:type="dxa"/>
+          </w:tcPr>
+          <w:p>
+            <w:pPr>
+              <w:jc w:val="center"/>
+            </w:pPr>
+            <w:r>
+              <w:t>Recall</w:t>
+            </w:r>
+          </w:p>
+        </w:tc>
+        <w:tc>
+          <w:tcPr>
+            <w:tcW w:w="1122" w:type="dxa"/>
+          </w:tcPr>
+          <w:p>
+            <w:pPr>
+              <w:rPr>
+                <w:rFonts w:ascii="Courier New" w:hAnsi="Courier New" w:cs="Courier New"/>
+                <w:color w:val="212121"/>
+                <w:sz w:val="21"/>
+                <w:szCs w:val="21"/>
+                <w:shd w:val="clear" w:color="auto" w:fill="FFFFFF"/>
+              </w:rPr>
+            </w:pPr>
+            <w:r>
+              <w:rPr>
+                <w:rFonts w:ascii="Courier New" w:hAnsi="Courier New" w:cs="Courier New"/>
+                <w:color w:val="212121"/>
+                <w:sz w:val="21"/>
+                <w:szCs w:val="21"/>
+                <w:shd w:val="clear" w:color="auto" w:fill="FFFFFF"/>
+              </w:rPr>
+              <w:t>0.588</w:t>
+            </w:r>
+          </w:p>
+        </w:tc>
+        <w:tc>
+          <w:tcPr>
+            <w:tcW w:w="1184" w:type="dxa"/>
+          </w:tcPr>
+          <w:p/>
+        </w:tc>
+        <w:tc>
+          <w:tcPr>
+            <w:tcW w:w="1164" w:type="dxa"/>
+          </w:tcPr>
+          <w:p/>
+        </w:tc>
+        <w:tc>
+          <w:tcPr>
+            <w:tcW w:w="1173" w:type="dxa"/>
+          </w:tcPr>
+          <w:p/>
+        </w:tc>
+        <w:tc>
+          <w:tcPr>
+            <w:tcW w:w="1281" w:type="dxa"/>
+          </w:tcPr>
+          <w:p/>
+        </w:tc>
+        <w:tc>
+          <w:tcPr>
+            <w:tcW w:w="1200" w:type="dxa"/>
+          </w:tcPr>
+          <w:p/>
+        </w:tc>
+      </w:tr>
+      <w:tr>
+        <w:tblPrEx>
+          <w:tblLook w:val="04A0" w:firstRow="1" w:lastRow="0" w:firstColumn="1" w:lastColumn="0" w:noHBand="0" w:noVBand="1"/>
+        </w:tblPrEx>
+        <w:trPr>
+          <w:trHeight w:val="164"/>
+          <w:jc w:val="center"/>
+        </w:trPr>
+        <w:tc>
+          <w:tcPr>
+            <w:tcW w:w="1294" w:type="dxa"/>
+            <w:vMerge/>
+            <w:vAlign w:val="center"/>
+          </w:tcPr>
+          <w:p>
+            <w:pPr>
+              <w:jc w:val="center"/>
+              <w:outlineLvl w:val="6"/>
+            </w:pPr>
+          </w:p>
+        </w:tc>
+        <w:tc>
+          <w:tcPr>
+            <w:tcW w:w="1356" w:type="dxa"/>
+          </w:tcPr>
+          <w:p>
+            <w:pPr>
+              <w:jc w:val="center"/>
+            </w:pPr>
+            <w:r>
+              <w:t>F1 score</w:t>
+            </w:r>
+          </w:p>
+        </w:tc>
+        <w:tc>
+          <w:tcPr>
+            <w:tcW w:w="1122" w:type="dxa"/>
+          </w:tcPr>
+          <w:p>
+            <w:r>
+              <w:rPr>
+                <w:rFonts w:ascii="Courier New" w:hAnsi="Courier New" w:cs="Courier New"/>
+                <w:color w:val="212121"/>
+                <w:sz w:val="21"/>
+                <w:szCs w:val="21"/>
+                <w:shd w:val="clear" w:color="auto" w:fill="FFFFFF"/>
+              </w:rPr>
+              <w:t>0.641</w:t>
+            </w:r>
+          </w:p>
+        </w:tc>
+        <w:tc>
+          <w:tcPr>
+            <w:tcW w:w="1184" w:type="dxa"/>
+          </w:tcPr>
+          <w:p/>
+        </w:tc>
+        <w:tc>
+          <w:tcPr>
+            <w:tcW w:w="1164" w:type="dxa"/>
+          </w:tcPr>
+          <w:p/>
+        </w:tc>
+        <w:tc>
+          <w:tcPr>
+            <w:tcW w:w="1173" w:type="dxa"/>
+          </w:tcPr>
+          <w:p/>
+        </w:tc>
+        <w:tc>
+          <w:tcPr>
+            <w:tcW w:w="1281" w:type="dxa"/>
+          </w:tcPr>
+          <w:p/>
+        </w:tc>
+        <w:tc>
+          <w:tcPr>
+            <w:tcW w:w="1200" w:type="dxa"/>
+          </w:tcPr>
+          <w:p/>
+        </w:tc>
+      </w:tr>
+      <w:tr>
+        <w:tblPrEx>
+          <w:tblLook w:val="04A0" w:firstRow="1" w:lastRow="0" w:firstColumn="1" w:lastColumn="0" w:noHBand="0" w:noVBand="1"/>
+        </w:tblPrEx>
+        <w:trPr>
+          <w:trHeight w:val="167"/>
+          <w:jc w:val="center"/>
+        </w:trPr>
+        <w:tc>
+          <w:tcPr>
+            <w:tcW w:w="1294" w:type="dxa"/>
+            <w:vMerge w:val="restart"/>
+            <w:vAlign w:val="center"/>
+          </w:tcPr>
+          <w:p>
+            <w:pPr>
+              <w:jc w:val="center"/>
+              <w:outlineLvl w:val="6"/>
+            </w:pPr>
+            <w:r>
+              <w:t>Decision Tree</w:t>
+            </w:r>
+          </w:p>
+        </w:tc>
+        <w:tc>
+          <w:tcPr>
+            <w:tcW w:w="1356" w:type="dxa"/>
+          </w:tcPr>
+          <w:p>
+            <w:pPr>
+              <w:jc w:val="center"/>
+            </w:pPr>
+            <w:r>
+              <w:t>Accuracy</w:t>
+            </w:r>
+          </w:p>
+        </w:tc>
+        <w:tc>
+          <w:tcPr>
+            <w:tcW w:w="1122" w:type="dxa"/>
+          </w:tcPr>
+          <w:p>
+            <w:pPr>
+              <w:rPr>
+                <w:rFonts w:ascii="Courier New" w:hAnsi="Courier New" w:cs="Courier New"/>
+                <w:color w:val="212121"/>
+                <w:sz w:val="21"/>
+                <w:szCs w:val="21"/>
+                <w:shd w:val="clear" w:color="auto" w:fill="FFFFFF"/>
+              </w:rPr>
+            </w:pPr>
+            <w:r>
+              <w:rPr>
+                <w:rFonts w:ascii="Courier New" w:hAnsi="Courier New" w:cs="Courier New"/>
+                <w:color w:val="212121"/>
+                <w:sz w:val="21"/>
+                <w:szCs w:val="21"/>
+                <w:shd w:val="clear" w:color="auto" w:fill="FFFFFF"/>
+              </w:rPr>
+              <w:t>0.614</w:t>
+            </w:r>
+          </w:p>
+        </w:tc>
+        <w:tc>
+          <w:tcPr>
+            <w:tcW w:w="1184" w:type="dxa"/>
+          </w:tcPr>
+          <w:p/>
+        </w:tc>
+        <w:tc>
+          <w:tcPr>
+            <w:tcW w:w="1164" w:type="dxa"/>
+          </w:tcPr>
+          <w:p/>
+        </w:tc>
+        <w:tc>
+          <w:tcPr>
+            <w:tcW w:w="1173" w:type="dxa"/>
+          </w:tcPr>
+          <w:p/>
+        </w:tc>
+        <w:tc>
+          <w:tcPr>
+            <w:tcW w:w="1281" w:type="dxa"/>
+          </w:tcPr>
+          <w:p/>
+        </w:tc>
+        <w:tc>
+          <w:tcPr>
+            <w:tcW w:w="1200" w:type="dxa"/>
+          </w:tcPr>
+          <w:p/>
+        </w:tc>
+      </w:tr>
+      <w:tr>
+        <w:tblPrEx>
+          <w:tblLook w:val="04A0" w:firstRow="1" w:lastRow="0" w:firstColumn="1" w:lastColumn="0" w:noHBand="0" w:noVBand="1"/>
+        </w:tblPrEx>
+        <w:trPr>
+          <w:trHeight w:val="164"/>
+          <w:jc w:val="center"/>
+        </w:trPr>
+        <w:tc>
+          <w:tcPr>
+            <w:tcW w:w="1294" w:type="dxa"/>
+            <w:vMerge/>
+            <w:vAlign w:val="center"/>
+          </w:tcPr>
+          <w:p>
+            <w:pPr>
+              <w:jc w:val="center"/>
+              <w:outlineLvl w:val="6"/>
+            </w:pPr>
+          </w:p>
+        </w:tc>
+        <w:tc>
+          <w:tcPr>
+            <w:tcW w:w="1356" w:type="dxa"/>
+          </w:tcPr>
+          <w:p>
+            <w:pPr>
+              <w:jc w:val="center"/>
+            </w:pPr>
+            <w:r>
+              <w:t>Precision</w:t>
+            </w:r>
+          </w:p>
+        </w:tc>
+        <w:tc>
+          <w:tcPr>
+            <w:tcW w:w="1122" w:type="dxa"/>
+          </w:tcPr>
+          <w:p>
+            <w:pPr>
+              <w:rPr>
+                <w:rFonts w:ascii="Courier New" w:hAnsi="Courier New" w:cs="Courier New"/>
+                <w:color w:val="212121"/>
+                <w:sz w:val="21"/>
+                <w:szCs w:val="21"/>
+                <w:shd w:val="clear" w:color="auto" w:fill="FFFFFF"/>
+              </w:rPr>
+            </w:pPr>
+            <w:r>
+              <w:rPr>
+                <w:rFonts w:ascii="Courier New" w:hAnsi="Courier New" w:cs="Courier New"/>
+                <w:color w:val="212121"/>
+                <w:sz w:val="21"/>
+                <w:szCs w:val="21"/>
+                <w:shd w:val="clear" w:color="auto" w:fill="FFFFFF"/>
+              </w:rPr>
+              <w:t>0.680</w:t>
+            </w:r>
+          </w:p>
+        </w:tc>
+        <w:tc>
+          <w:tcPr>
+            <w:tcW w:w="1184" w:type="dxa"/>
+          </w:tcPr>
+          <w:p/>
+        </w:tc>
+        <w:tc>
+          <w:tcPr>
+            <w:tcW w:w="1164" w:type="dxa"/>
+          </w:tcPr>
+          <w:p/>
+        </w:tc>
+        <w:tc>
+          <w:tcPr>
+            <w:tcW w:w="1173" w:type="dxa"/>
+          </w:tcPr>
+          <w:p/>
+        </w:tc>
+        <w:tc>
+          <w:tcPr>
+            <w:tcW w:w="1281" w:type="dxa"/>
+          </w:tcPr>
+          <w:p/>
+        </w:tc>
+        <w:tc>
+          <w:tcPr>
+            <w:tcW w:w="1200" w:type="dxa"/>
+          </w:tcPr>
+          <w:p/>
+        </w:tc>
+      </w:tr>
+      <w:tr>
+        <w:tblPrEx>
+          <w:tblLook w:val="04A0" w:firstRow="1" w:lastRow="0" w:firstColumn="1" w:lastColumn="0" w:noHBand="0" w:noVBand="1"/>
+        </w:tblPrEx>
+        <w:trPr>
+          <w:trHeight w:val="164"/>
+          <w:jc w:val="center"/>
+        </w:trPr>
+        <w:tc>
+          <w:tcPr>
+            <w:tcW w:w="1294" w:type="dxa"/>
+            <w:vMerge/>
+            <w:vAlign w:val="center"/>
+          </w:tcPr>
+          <w:p>
+            <w:pPr>
+              <w:jc w:val="center"/>
+              <w:outlineLvl w:val="6"/>
+            </w:pPr>
+          </w:p>
+        </w:tc>
+        <w:tc>
+          <w:tcPr>
+            <w:tcW w:w="1356" w:type="dxa"/>
+          </w:tcPr>
+          <w:p>
+            <w:pPr>
+              <w:jc w:val="center"/>
+            </w:pPr>
+            <w:r>
+              <w:t>Recall</w:t>
+            </w:r>
+          </w:p>
+        </w:tc>
+        <w:tc>
+          <w:tcPr>
+            <w:tcW w:w="1122" w:type="dxa"/>
+          </w:tcPr>
+          <w:p>
+            <w:pPr>
+              <w:rPr>
+                <w:rFonts w:ascii="Courier New" w:hAnsi="Courier New" w:cs="Courier New"/>
+                <w:color w:val="212121"/>
+                <w:sz w:val="21"/>
+                <w:szCs w:val="21"/>
+                <w:shd w:val="clear" w:color="auto" w:fill="FFFFFF"/>
+              </w:rPr>
+            </w:pPr>
+            <w:r>
+              <w:rPr>
+                <w:rFonts w:ascii="Courier New" w:hAnsi="Courier New" w:cs="Courier New"/>
+                <w:color w:val="212121"/>
+                <w:sz w:val="21"/>
+                <w:szCs w:val="21"/>
+                <w:shd w:val="clear" w:color="auto" w:fill="FFFFFF"/>
+              </w:rPr>
+              <w:t>0.585</w:t>
+            </w:r>
+          </w:p>
+        </w:tc>
+        <w:tc>
+          <w:tcPr>
+            <w:tcW w:w="1184" w:type="dxa"/>
+          </w:tcPr>
+          <w:p/>
+        </w:tc>
+        <w:tc>
+          <w:tcPr>
+            <w:tcW w:w="1164" w:type="dxa"/>
+          </w:tcPr>
+          <w:p/>
+        </w:tc>
+        <w:tc>
+          <w:tcPr>
+            <w:tcW w:w="1173" w:type="dxa"/>
+          </w:tcPr>
+          <w:p/>
+        </w:tc>
+        <w:tc>
+          <w:tcPr>
+            <w:tcW w:w="1281" w:type="dxa"/>
+          </w:tcPr>
+          <w:p/>
+        </w:tc>
+        <w:tc>
+          <w:tcPr>
+            <w:tcW w:w="1200" w:type="dxa"/>
+          </w:tcPr>
+          <w:p/>
+        </w:tc>
+      </w:tr>
+      <w:tr>
+        <w:tblPrEx>
+          <w:tblLook w:val="04A0" w:firstRow="1" w:lastRow="0" w:firstColumn="1" w:lastColumn="0" w:noHBand="0" w:noVBand="1"/>
+        </w:tblPrEx>
+        <w:trPr>
+          <w:trHeight w:val="164"/>
+          <w:jc w:val="center"/>
+        </w:trPr>
+        <w:tc>
+          <w:tcPr>
+            <w:tcW w:w="1294" w:type="dxa"/>
+            <w:vMerge/>
+            <w:vAlign w:val="center"/>
+          </w:tcPr>
+          <w:p>
+            <w:pPr>
+              <w:jc w:val="center"/>
+              <w:outlineLvl w:val="6"/>
+            </w:pPr>
+          </w:p>
+        </w:tc>
+        <w:tc>
+          <w:tcPr>
+            <w:tcW w:w="1356" w:type="dxa"/>
+          </w:tcPr>
+          <w:p>
+            <w:pPr>
+              <w:jc w:val="center"/>
+            </w:pPr>
+            <w:r>
+              <w:t>F1 score</w:t>
+            </w:r>
+          </w:p>
+        </w:tc>
+        <w:tc>
+          <w:tcPr>
+            <w:tcW w:w="1122" w:type="dxa"/>
+          </w:tcPr>
+          <w:p>
+            <w:r>
+              <w:rPr>
+                <w:rFonts w:ascii="Courier New" w:hAnsi="Courier New" w:cs="Courier New"/>
+                <w:color w:val="212121"/>
+                <w:sz w:val="21"/>
+                <w:szCs w:val="21"/>
+                <w:shd w:val="clear" w:color="auto" w:fill="FFFFFF"/>
+              </w:rPr>
+              <w:t>0.629</w:t>
+            </w:r>
+          </w:p>
+        </w:tc>
+        <w:tc>
+          <w:tcPr>
+            <w:tcW w:w="1184" w:type="dxa"/>
+          </w:tcPr>
+          <w:p/>
+        </w:tc>
+        <w:tc>
+          <w:tcPr>
+            <w:tcW w:w="1164" w:type="dxa"/>
+          </w:tcPr>
+          <w:p/>
+        </w:tc>
+        <w:tc>
+          <w:tcPr>
+            <w:tcW w:w="1173" w:type="dxa"/>
+          </w:tcPr>
+          <w:p/>
+        </w:tc>
+        <w:tc>
+          <w:tcPr>
+            <w:tcW w:w="1281" w:type="dxa"/>
+          </w:tcPr>
+          <w:p/>
+        </w:tc>
+        <w:tc>
+          <w:tcPr>
+            <w:tcW w:w="1200" w:type="dxa"/>
           </w:tcPr>
           <w:p/>
         </w:tc>
@@ -1742,7 +2599,15 @@
         <w:jc w:val="center"/>
       </w:pPr>
       <w:r>
-        <w:t>Table1: Result table for Train Test ratio 80:20</w:t>
+        <w:t xml:space="preserve">Table1: Result table for </w:t>
+      </w:r>
+      <w:r>
+        <w:t>10-fold cross v</w:t>
+      </w:r>
+      <w:bookmarkStart w:id="0" w:name="_GoBack"/>
+      <w:bookmarkEnd w:id="0"/>
+      <w:r>
+        <w:t>alidation</w:t>
       </w:r>
     </w:p>
     <w:p/>

</xml_diff>

<commit_message>
ensemble(adaboost and gradient) with tf-idf
</commit_message>
<xml_diff>
--- a/Machine learning/Result Table/Result Table for Machine Learning(SVM,NB,Random Forest).docx
+++ b/Machine learning/Result Table/Result Table for Machine Learning(SVM,NB,Random Forest).docx
@@ -249,7 +249,7 @@
                 <w:szCs w:val="21"/>
                 <w:shd w:val="clear" w:color="auto" w:fill="FFFFFF"/>
               </w:rPr>
-              <w:t>0.529</w:t>
+              <w:t>0.530</w:t>
             </w:r>
           </w:p>
         </w:tc>
@@ -347,7 +347,7 @@
                 <w:szCs w:val="21"/>
                 <w:shd w:val="clear" w:color="auto" w:fill="FFFFFF"/>
               </w:rPr>
-              <w:t>0.752</w:t>
+              <w:t>0.758</w:t>
             </w:r>
           </w:p>
         </w:tc>
@@ -581,6 +581,370 @@
           <w:tblLook w:val="04A0" w:firstRow="1" w:lastRow="0" w:firstColumn="1" w:lastColumn="0" w:noHBand="0" w:noVBand="1"/>
         </w:tblPrEx>
         <w:trPr>
+          <w:trHeight w:val="83"/>
+          <w:jc w:val="center"/>
+        </w:trPr>
+        <w:tc>
+          <w:tcPr>
+            <w:tcW w:w="1294" w:type="dxa"/>
+            <w:vMerge w:val="restart"/>
+            <w:vAlign w:val="center"/>
+          </w:tcPr>
+          <w:p>
+            <w:pPr>
+              <w:jc w:val="center"/>
+              <w:outlineLvl w:val="6"/>
+            </w:pPr>
+            <w:r>
+              <w:t>SVM</w:t>
+            </w:r>
+          </w:p>
+        </w:tc>
+        <w:tc>
+          <w:tcPr>
+            <w:tcW w:w="1356" w:type="dxa"/>
+          </w:tcPr>
+          <w:p>
+            <w:pPr>
+              <w:jc w:val="center"/>
+            </w:pPr>
+            <w:r>
+              <w:t>Accuracy</w:t>
+            </w:r>
+          </w:p>
+        </w:tc>
+        <w:tc>
+          <w:tcPr>
+            <w:tcW w:w="1122" w:type="dxa"/>
+          </w:tcPr>
+          <w:p>
+            <w:pPr>
+              <w:rPr>
+                <w:rFonts w:ascii="Courier New" w:hAnsi="Courier New" w:cs="Courier New"/>
+                <w:color w:val="212121"/>
+                <w:sz w:val="21"/>
+                <w:szCs w:val="21"/>
+                <w:shd w:val="clear" w:color="auto" w:fill="FFFFFF"/>
+              </w:rPr>
+            </w:pPr>
+            <w:r>
+              <w:rPr>
+                <w:rFonts w:ascii="Courier New" w:hAnsi="Courier New" w:cs="Courier New"/>
+                <w:color w:val="212121"/>
+                <w:sz w:val="21"/>
+                <w:szCs w:val="21"/>
+                <w:shd w:val="clear" w:color="auto" w:fill="FFFFFF"/>
+              </w:rPr>
+              <w:t>0.669</w:t>
+            </w:r>
+          </w:p>
+        </w:tc>
+        <w:tc>
+          <w:tcPr>
+            <w:tcW w:w="1184" w:type="dxa"/>
+          </w:tcPr>
+          <w:p/>
+        </w:tc>
+        <w:tc>
+          <w:tcPr>
+            <w:tcW w:w="1164" w:type="dxa"/>
+          </w:tcPr>
+          <w:p/>
+        </w:tc>
+        <w:tc>
+          <w:tcPr>
+            <w:tcW w:w="1173" w:type="dxa"/>
+          </w:tcPr>
+          <w:p/>
+        </w:tc>
+        <w:tc>
+          <w:tcPr>
+            <w:tcW w:w="1281" w:type="dxa"/>
+          </w:tcPr>
+          <w:p>
+            <w:pPr>
+              <w:tabs>
+                <w:tab w:val="left" w:pos="516"/>
+              </w:tabs>
+            </w:pPr>
+          </w:p>
+        </w:tc>
+        <w:tc>
+          <w:tcPr>
+            <w:tcW w:w="1200" w:type="dxa"/>
+          </w:tcPr>
+          <w:p/>
+        </w:tc>
+      </w:tr>
+      <w:tr>
+        <w:tblPrEx>
+          <w:tblLook w:val="04A0" w:firstRow="1" w:lastRow="0" w:firstColumn="1" w:lastColumn="0" w:noHBand="0" w:noVBand="1"/>
+        </w:tblPrEx>
+        <w:trPr>
+          <w:trHeight w:val="80"/>
+          <w:jc w:val="center"/>
+        </w:trPr>
+        <w:tc>
+          <w:tcPr>
+            <w:tcW w:w="1294" w:type="dxa"/>
+            <w:vMerge/>
+            <w:vAlign w:val="center"/>
+          </w:tcPr>
+          <w:p>
+            <w:pPr>
+              <w:jc w:val="center"/>
+              <w:outlineLvl w:val="6"/>
+            </w:pPr>
+          </w:p>
+        </w:tc>
+        <w:tc>
+          <w:tcPr>
+            <w:tcW w:w="1356" w:type="dxa"/>
+          </w:tcPr>
+          <w:p>
+            <w:pPr>
+              <w:jc w:val="center"/>
+            </w:pPr>
+            <w:r>
+              <w:t>Precision</w:t>
+            </w:r>
+          </w:p>
+        </w:tc>
+        <w:tc>
+          <w:tcPr>
+            <w:tcW w:w="1122" w:type="dxa"/>
+          </w:tcPr>
+          <w:p>
+            <w:pPr>
+              <w:rPr>
+                <w:rFonts w:ascii="Courier New" w:hAnsi="Courier New" w:cs="Courier New"/>
+                <w:color w:val="212121"/>
+                <w:sz w:val="21"/>
+                <w:szCs w:val="21"/>
+                <w:shd w:val="clear" w:color="auto" w:fill="FFFFFF"/>
+              </w:rPr>
+            </w:pPr>
+            <w:r>
+              <w:rPr>
+                <w:rFonts w:ascii="Courier New" w:hAnsi="Courier New" w:cs="Courier New"/>
+                <w:color w:val="212121"/>
+                <w:sz w:val="21"/>
+                <w:szCs w:val="21"/>
+                <w:shd w:val="clear" w:color="auto" w:fill="FFFFFF"/>
+              </w:rPr>
+              <w:t>0.674</w:t>
+            </w:r>
+          </w:p>
+        </w:tc>
+        <w:tc>
+          <w:tcPr>
+            <w:tcW w:w="1184" w:type="dxa"/>
+          </w:tcPr>
+          <w:p/>
+        </w:tc>
+        <w:tc>
+          <w:tcPr>
+            <w:tcW w:w="1164" w:type="dxa"/>
+          </w:tcPr>
+          <w:p/>
+        </w:tc>
+        <w:tc>
+          <w:tcPr>
+            <w:tcW w:w="1173" w:type="dxa"/>
+          </w:tcPr>
+          <w:p/>
+        </w:tc>
+        <w:tc>
+          <w:tcPr>
+            <w:tcW w:w="1281" w:type="dxa"/>
+          </w:tcPr>
+          <w:p/>
+        </w:tc>
+        <w:tc>
+          <w:tcPr>
+            <w:tcW w:w="1200" w:type="dxa"/>
+          </w:tcPr>
+          <w:p/>
+        </w:tc>
+      </w:tr>
+      <w:tr>
+        <w:tblPrEx>
+          <w:tblLook w:val="04A0" w:firstRow="1" w:lastRow="0" w:firstColumn="1" w:lastColumn="0" w:noHBand="0" w:noVBand="1"/>
+        </w:tblPrEx>
+        <w:trPr>
+          <w:trHeight w:val="80"/>
+          <w:jc w:val="center"/>
+        </w:trPr>
+        <w:tc>
+          <w:tcPr>
+            <w:tcW w:w="1294" w:type="dxa"/>
+            <w:vMerge/>
+            <w:vAlign w:val="center"/>
+          </w:tcPr>
+          <w:p>
+            <w:pPr>
+              <w:jc w:val="center"/>
+              <w:outlineLvl w:val="6"/>
+            </w:pPr>
+          </w:p>
+        </w:tc>
+        <w:tc>
+          <w:tcPr>
+            <w:tcW w:w="1356" w:type="dxa"/>
+          </w:tcPr>
+          <w:p>
+            <w:pPr>
+              <w:jc w:val="center"/>
+            </w:pPr>
+            <w:r>
+              <w:t>Recall</w:t>
+            </w:r>
+          </w:p>
+        </w:tc>
+        <w:tc>
+          <w:tcPr>
+            <w:tcW w:w="1122" w:type="dxa"/>
+          </w:tcPr>
+          <w:p>
+            <w:pPr>
+              <w:rPr>
+                <w:rFonts w:ascii="Courier New" w:hAnsi="Courier New" w:cs="Courier New"/>
+                <w:color w:val="212121"/>
+                <w:sz w:val="21"/>
+                <w:szCs w:val="21"/>
+                <w:shd w:val="clear" w:color="auto" w:fill="FFFFFF"/>
+              </w:rPr>
+            </w:pPr>
+            <w:r>
+              <w:rPr>
+                <w:rFonts w:ascii="Courier New" w:hAnsi="Courier New" w:cs="Courier New"/>
+                <w:color w:val="212121"/>
+                <w:sz w:val="21"/>
+                <w:szCs w:val="21"/>
+                <w:shd w:val="clear" w:color="auto" w:fill="FFFFFF"/>
+              </w:rPr>
+              <w:t>0.727</w:t>
+            </w:r>
+          </w:p>
+        </w:tc>
+        <w:tc>
+          <w:tcPr>
+            <w:tcW w:w="1184" w:type="dxa"/>
+          </w:tcPr>
+          <w:p/>
+        </w:tc>
+        <w:tc>
+          <w:tcPr>
+            <w:tcW w:w="1164" w:type="dxa"/>
+          </w:tcPr>
+          <w:p/>
+        </w:tc>
+        <w:tc>
+          <w:tcPr>
+            <w:tcW w:w="1173" w:type="dxa"/>
+          </w:tcPr>
+          <w:p/>
+        </w:tc>
+        <w:tc>
+          <w:tcPr>
+            <w:tcW w:w="1281" w:type="dxa"/>
+          </w:tcPr>
+          <w:p/>
+        </w:tc>
+        <w:tc>
+          <w:tcPr>
+            <w:tcW w:w="1200" w:type="dxa"/>
+          </w:tcPr>
+          <w:p/>
+        </w:tc>
+      </w:tr>
+      <w:tr>
+        <w:tblPrEx>
+          <w:tblLook w:val="04A0" w:firstRow="1" w:lastRow="0" w:firstColumn="1" w:lastColumn="0" w:noHBand="0" w:noVBand="1"/>
+        </w:tblPrEx>
+        <w:trPr>
+          <w:trHeight w:val="80"/>
+          <w:jc w:val="center"/>
+        </w:trPr>
+        <w:tc>
+          <w:tcPr>
+            <w:tcW w:w="1294" w:type="dxa"/>
+            <w:vMerge/>
+            <w:vAlign w:val="center"/>
+          </w:tcPr>
+          <w:p>
+            <w:pPr>
+              <w:jc w:val="center"/>
+              <w:outlineLvl w:val="6"/>
+            </w:pPr>
+          </w:p>
+        </w:tc>
+        <w:tc>
+          <w:tcPr>
+            <w:tcW w:w="1356" w:type="dxa"/>
+          </w:tcPr>
+          <w:p>
+            <w:pPr>
+              <w:jc w:val="center"/>
+            </w:pPr>
+            <w:r>
+              <w:t>F1 score</w:t>
+            </w:r>
+          </w:p>
+        </w:tc>
+        <w:tc>
+          <w:tcPr>
+            <w:tcW w:w="1122" w:type="dxa"/>
+          </w:tcPr>
+          <w:p>
+            <w:r>
+              <w:rPr>
+                <w:rFonts w:ascii="Courier New" w:hAnsi="Courier New" w:cs="Courier New"/>
+                <w:color w:val="212121"/>
+                <w:sz w:val="21"/>
+                <w:szCs w:val="21"/>
+                <w:shd w:val="clear" w:color="auto" w:fill="FFFFFF"/>
+              </w:rPr>
+              <w:t>0.699</w:t>
+            </w:r>
+          </w:p>
+        </w:tc>
+        <w:tc>
+          <w:tcPr>
+            <w:tcW w:w="1184" w:type="dxa"/>
+          </w:tcPr>
+          <w:p/>
+        </w:tc>
+        <w:tc>
+          <w:tcPr>
+            <w:tcW w:w="1164" w:type="dxa"/>
+          </w:tcPr>
+          <w:p/>
+        </w:tc>
+        <w:tc>
+          <w:tcPr>
+            <w:tcW w:w="1173" w:type="dxa"/>
+          </w:tcPr>
+          <w:p/>
+        </w:tc>
+        <w:tc>
+          <w:tcPr>
+            <w:tcW w:w="1281" w:type="dxa"/>
+          </w:tcPr>
+          <w:p/>
+        </w:tc>
+        <w:tc>
+          <w:tcPr>
+            <w:tcW w:w="1200" w:type="dxa"/>
+          </w:tcPr>
+          <w:p/>
+        </w:tc>
+      </w:tr>
+      <w:tr>
+        <w:tblPrEx>
+          <w:tblLook w:val="04A0" w:firstRow="1" w:lastRow="0" w:firstColumn="1" w:lastColumn="0" w:noHBand="0" w:noVBand="1"/>
+        </w:tblPrEx>
+        <w:trPr>
           <w:trHeight w:val="167"/>
           <w:jc w:val="center"/>
         </w:trPr>
@@ -635,7 +999,7 @@
                 <w:szCs w:val="21"/>
                 <w:shd w:val="clear" w:color="auto" w:fill="FFFFFF"/>
               </w:rPr>
-              <w:t>0.651</w:t>
+              <w:t>0.657</w:t>
             </w:r>
           </w:p>
         </w:tc>
@@ -726,7 +1090,7 @@
                 <w:szCs w:val="21"/>
                 <w:shd w:val="clear" w:color="auto" w:fill="FFFFFF"/>
               </w:rPr>
-              <w:t>0.703</w:t>
+              <w:t>0.711</w:t>
             </w:r>
           </w:p>
         </w:tc>
@@ -817,7 +1181,7 @@
                 <w:szCs w:val="21"/>
                 <w:shd w:val="clear" w:color="auto" w:fill="FFFFFF"/>
               </w:rPr>
-              <w:t>0.588</w:t>
+              <w:t>0.593</w:t>
             </w:r>
           </w:p>
         </w:tc>
@@ -899,7 +1263,7 @@
                 <w:szCs w:val="21"/>
                 <w:shd w:val="clear" w:color="auto" w:fill="FFFFFF"/>
               </w:rPr>
-              <w:t>0.641</w:t>
+              <w:t>0.647</w:t>
             </w:r>
           </w:p>
         </w:tc>
@@ -993,7 +1357,7 @@
                 <w:szCs w:val="21"/>
                 <w:shd w:val="clear" w:color="auto" w:fill="FFFFFF"/>
               </w:rPr>
-              <w:t>0.614</w:t>
+              <w:t>0.630</w:t>
             </w:r>
           </w:p>
         </w:tc>
@@ -1084,7 +1448,7 @@
                 <w:szCs w:val="21"/>
                 <w:shd w:val="clear" w:color="auto" w:fill="FFFFFF"/>
               </w:rPr>
-              <w:t>0.680</w:t>
+              <w:t>0.687</w:t>
             </w:r>
           </w:p>
         </w:tc>
@@ -1175,7 +1539,7 @@
                 <w:szCs w:val="21"/>
                 <w:shd w:val="clear" w:color="auto" w:fill="FFFFFF"/>
               </w:rPr>
-              <w:t>0.585</w:t>
+              <w:t>0.622</w:t>
             </w:r>
           </w:p>
         </w:tc>
@@ -1257,9 +1621,679 @@
                 <w:szCs w:val="21"/>
                 <w:shd w:val="clear" w:color="auto" w:fill="FFFFFF"/>
               </w:rPr>
-              <w:t>0.629</w:t>
-            </w:r>
-          </w:p>
+              <w:t>0.653</w:t>
+            </w:r>
+          </w:p>
+        </w:tc>
+        <w:tc>
+          <w:tcPr>
+            <w:tcW w:w="1184" w:type="dxa"/>
+          </w:tcPr>
+          <w:p/>
+        </w:tc>
+        <w:tc>
+          <w:tcPr>
+            <w:tcW w:w="1164" w:type="dxa"/>
+          </w:tcPr>
+          <w:p/>
+        </w:tc>
+        <w:tc>
+          <w:tcPr>
+            <w:tcW w:w="1173" w:type="dxa"/>
+          </w:tcPr>
+          <w:p/>
+        </w:tc>
+        <w:tc>
+          <w:tcPr>
+            <w:tcW w:w="1281" w:type="dxa"/>
+          </w:tcPr>
+          <w:p/>
+        </w:tc>
+        <w:tc>
+          <w:tcPr>
+            <w:tcW w:w="1200" w:type="dxa"/>
+          </w:tcPr>
+          <w:p/>
+        </w:tc>
+      </w:tr>
+      <w:tr>
+        <w:tblPrEx>
+          <w:jc w:val="left"/>
+          <w:tblLook w:val="04A0" w:firstRow="1" w:lastRow="0" w:firstColumn="1" w:lastColumn="0" w:noHBand="0" w:noVBand="1"/>
+        </w:tblPrEx>
+        <w:trPr>
+          <w:trHeight w:val="167"/>
+        </w:trPr>
+        <w:tc>
+          <w:tcPr>
+            <w:tcW w:w="1294" w:type="dxa"/>
+            <w:vMerge w:val="restart"/>
+          </w:tcPr>
+          <w:p>
+            <w:pPr>
+              <w:jc w:val="center"/>
+              <w:outlineLvl w:val="6"/>
+            </w:pPr>
+            <w:proofErr w:type="spellStart"/>
+            <w:r>
+              <w:t>Adaboost</w:t>
+            </w:r>
+            <w:proofErr w:type="spellEnd"/>
+          </w:p>
+        </w:tc>
+        <w:tc>
+          <w:tcPr>
+            <w:tcW w:w="1356" w:type="dxa"/>
+          </w:tcPr>
+          <w:p>
+            <w:pPr>
+              <w:jc w:val="center"/>
+            </w:pPr>
+            <w:r>
+              <w:t>Accuracy</w:t>
+            </w:r>
+          </w:p>
+        </w:tc>
+        <w:tc>
+          <w:tcPr>
+            <w:tcW w:w="1122" w:type="dxa"/>
+          </w:tcPr>
+          <w:p>
+            <w:pPr>
+              <w:rPr>
+                <w:rFonts w:ascii="Courier New" w:hAnsi="Courier New" w:cs="Courier New"/>
+                <w:color w:val="212121"/>
+                <w:sz w:val="21"/>
+                <w:szCs w:val="21"/>
+                <w:shd w:val="clear" w:color="auto" w:fill="FFFFFF"/>
+              </w:rPr>
+            </w:pPr>
+            <w:r>
+              <w:rPr>
+                <w:rFonts w:ascii="Courier New" w:hAnsi="Courier New" w:cs="Courier New"/>
+                <w:color w:val="212121"/>
+                <w:sz w:val="21"/>
+                <w:szCs w:val="21"/>
+                <w:shd w:val="clear" w:color="auto" w:fill="FFFFFF"/>
+              </w:rPr>
+              <w:t>0.613</w:t>
+            </w:r>
+          </w:p>
+        </w:tc>
+        <w:tc>
+          <w:tcPr>
+            <w:tcW w:w="1184" w:type="dxa"/>
+          </w:tcPr>
+          <w:p/>
+        </w:tc>
+        <w:tc>
+          <w:tcPr>
+            <w:tcW w:w="1164" w:type="dxa"/>
+          </w:tcPr>
+          <w:p/>
+        </w:tc>
+        <w:tc>
+          <w:tcPr>
+            <w:tcW w:w="1173" w:type="dxa"/>
+          </w:tcPr>
+          <w:p/>
+        </w:tc>
+        <w:tc>
+          <w:tcPr>
+            <w:tcW w:w="1281" w:type="dxa"/>
+          </w:tcPr>
+          <w:p/>
+        </w:tc>
+        <w:tc>
+          <w:tcPr>
+            <w:tcW w:w="1200" w:type="dxa"/>
+          </w:tcPr>
+          <w:p/>
+        </w:tc>
+      </w:tr>
+      <w:tr>
+        <w:tblPrEx>
+          <w:jc w:val="left"/>
+          <w:tblLook w:val="04A0" w:firstRow="1" w:lastRow="0" w:firstColumn="1" w:lastColumn="0" w:noHBand="0" w:noVBand="1"/>
+        </w:tblPrEx>
+        <w:trPr>
+          <w:trHeight w:val="164"/>
+        </w:trPr>
+        <w:tc>
+          <w:tcPr>
+            <w:tcW w:w="1294" w:type="dxa"/>
+            <w:vMerge/>
+          </w:tcPr>
+          <w:p>
+            <w:pPr>
+              <w:jc w:val="center"/>
+              <w:outlineLvl w:val="6"/>
+            </w:pPr>
+          </w:p>
+        </w:tc>
+        <w:tc>
+          <w:tcPr>
+            <w:tcW w:w="1356" w:type="dxa"/>
+          </w:tcPr>
+          <w:p>
+            <w:pPr>
+              <w:jc w:val="center"/>
+            </w:pPr>
+            <w:r>
+              <w:t>Precision</w:t>
+            </w:r>
+          </w:p>
+        </w:tc>
+        <w:tc>
+          <w:tcPr>
+            <w:tcW w:w="1122" w:type="dxa"/>
+          </w:tcPr>
+          <w:p>
+            <w:pPr>
+              <w:rPr>
+                <w:rFonts w:ascii="Courier New" w:hAnsi="Courier New" w:cs="Courier New"/>
+                <w:color w:val="212121"/>
+                <w:sz w:val="21"/>
+                <w:szCs w:val="21"/>
+                <w:shd w:val="clear" w:color="auto" w:fill="FFFFFF"/>
+              </w:rPr>
+            </w:pPr>
+            <w:r>
+              <w:rPr>
+                <w:rFonts w:ascii="Courier New" w:hAnsi="Courier New" w:cs="Courier New"/>
+                <w:color w:val="212121"/>
+                <w:sz w:val="21"/>
+                <w:szCs w:val="21"/>
+                <w:shd w:val="clear" w:color="auto" w:fill="FFFFFF"/>
+              </w:rPr>
+              <w:t>0.582</w:t>
+            </w:r>
+          </w:p>
+        </w:tc>
+        <w:tc>
+          <w:tcPr>
+            <w:tcW w:w="1184" w:type="dxa"/>
+          </w:tcPr>
+          <w:p/>
+        </w:tc>
+        <w:tc>
+          <w:tcPr>
+            <w:tcW w:w="1164" w:type="dxa"/>
+          </w:tcPr>
+          <w:p/>
+        </w:tc>
+        <w:tc>
+          <w:tcPr>
+            <w:tcW w:w="1173" w:type="dxa"/>
+          </w:tcPr>
+          <w:p/>
+        </w:tc>
+        <w:tc>
+          <w:tcPr>
+            <w:tcW w:w="1281" w:type="dxa"/>
+          </w:tcPr>
+          <w:p/>
+        </w:tc>
+        <w:tc>
+          <w:tcPr>
+            <w:tcW w:w="1200" w:type="dxa"/>
+          </w:tcPr>
+          <w:p/>
+        </w:tc>
+      </w:tr>
+      <w:tr>
+        <w:tblPrEx>
+          <w:jc w:val="left"/>
+          <w:tblLook w:val="04A0" w:firstRow="1" w:lastRow="0" w:firstColumn="1" w:lastColumn="0" w:noHBand="0" w:noVBand="1"/>
+        </w:tblPrEx>
+        <w:trPr>
+          <w:trHeight w:val="164"/>
+        </w:trPr>
+        <w:tc>
+          <w:tcPr>
+            <w:tcW w:w="1294" w:type="dxa"/>
+            <w:vMerge/>
+          </w:tcPr>
+          <w:p>
+            <w:pPr>
+              <w:jc w:val="center"/>
+              <w:outlineLvl w:val="6"/>
+            </w:pPr>
+          </w:p>
+        </w:tc>
+        <w:tc>
+          <w:tcPr>
+            <w:tcW w:w="1356" w:type="dxa"/>
+          </w:tcPr>
+          <w:p>
+            <w:pPr>
+              <w:jc w:val="center"/>
+            </w:pPr>
+            <w:r>
+              <w:t>Recall</w:t>
+            </w:r>
+          </w:p>
+        </w:tc>
+        <w:tc>
+          <w:tcPr>
+            <w:tcW w:w="1122" w:type="dxa"/>
+          </w:tcPr>
+          <w:p>
+            <w:pPr>
+              <w:rPr>
+                <w:rFonts w:ascii="Courier New" w:hAnsi="Courier New" w:cs="Courier New"/>
+                <w:color w:val="212121"/>
+                <w:sz w:val="21"/>
+                <w:szCs w:val="21"/>
+                <w:shd w:val="clear" w:color="auto" w:fill="FFFFFF"/>
+              </w:rPr>
+            </w:pPr>
+            <w:r>
+              <w:rPr>
+                <w:rFonts w:ascii="Courier New" w:hAnsi="Courier New" w:cs="Courier New"/>
+                <w:color w:val="212121"/>
+                <w:sz w:val="21"/>
+                <w:szCs w:val="21"/>
+                <w:shd w:val="clear" w:color="auto" w:fill="FFFFFF"/>
+              </w:rPr>
+              <w:t>0.909</w:t>
+            </w:r>
+          </w:p>
+        </w:tc>
+        <w:tc>
+          <w:tcPr>
+            <w:tcW w:w="1184" w:type="dxa"/>
+          </w:tcPr>
+          <w:p/>
+        </w:tc>
+        <w:tc>
+          <w:tcPr>
+            <w:tcW w:w="1164" w:type="dxa"/>
+          </w:tcPr>
+          <w:p/>
+        </w:tc>
+        <w:tc>
+          <w:tcPr>
+            <w:tcW w:w="1173" w:type="dxa"/>
+          </w:tcPr>
+          <w:p/>
+        </w:tc>
+        <w:tc>
+          <w:tcPr>
+            <w:tcW w:w="1281" w:type="dxa"/>
+          </w:tcPr>
+          <w:p/>
+        </w:tc>
+        <w:tc>
+          <w:tcPr>
+            <w:tcW w:w="1200" w:type="dxa"/>
+          </w:tcPr>
+          <w:p/>
+        </w:tc>
+      </w:tr>
+      <w:tr>
+        <w:tblPrEx>
+          <w:jc w:val="left"/>
+          <w:tblLook w:val="04A0" w:firstRow="1" w:lastRow="0" w:firstColumn="1" w:lastColumn="0" w:noHBand="0" w:noVBand="1"/>
+        </w:tblPrEx>
+        <w:trPr>
+          <w:trHeight w:val="164"/>
+        </w:trPr>
+        <w:tc>
+          <w:tcPr>
+            <w:tcW w:w="1294" w:type="dxa"/>
+            <w:vMerge/>
+          </w:tcPr>
+          <w:p>
+            <w:pPr>
+              <w:jc w:val="center"/>
+              <w:outlineLvl w:val="6"/>
+            </w:pPr>
+          </w:p>
+        </w:tc>
+        <w:tc>
+          <w:tcPr>
+            <w:tcW w:w="1356" w:type="dxa"/>
+          </w:tcPr>
+          <w:p>
+            <w:pPr>
+              <w:jc w:val="center"/>
+            </w:pPr>
+            <w:r>
+              <w:t>F1 score</w:t>
+            </w:r>
+          </w:p>
+        </w:tc>
+        <w:tc>
+          <w:tcPr>
+            <w:tcW w:w="1122" w:type="dxa"/>
+          </w:tcPr>
+          <w:p>
+            <w:r>
+              <w:rPr>
+                <w:rFonts w:ascii="Courier New" w:hAnsi="Courier New" w:cs="Courier New"/>
+                <w:color w:val="212121"/>
+                <w:sz w:val="21"/>
+                <w:szCs w:val="21"/>
+                <w:shd w:val="clear" w:color="auto" w:fill="FFFFFF"/>
+              </w:rPr>
+              <w:t>0.709</w:t>
+            </w:r>
+          </w:p>
+        </w:tc>
+        <w:tc>
+          <w:tcPr>
+            <w:tcW w:w="1184" w:type="dxa"/>
+          </w:tcPr>
+          <w:p/>
+        </w:tc>
+        <w:tc>
+          <w:tcPr>
+            <w:tcW w:w="1164" w:type="dxa"/>
+          </w:tcPr>
+          <w:p/>
+        </w:tc>
+        <w:tc>
+          <w:tcPr>
+            <w:tcW w:w="1173" w:type="dxa"/>
+          </w:tcPr>
+          <w:p/>
+        </w:tc>
+        <w:tc>
+          <w:tcPr>
+            <w:tcW w:w="1281" w:type="dxa"/>
+          </w:tcPr>
+          <w:p/>
+        </w:tc>
+        <w:tc>
+          <w:tcPr>
+            <w:tcW w:w="1200" w:type="dxa"/>
+          </w:tcPr>
+          <w:p/>
+        </w:tc>
+      </w:tr>
+      <w:tr>
+        <w:tblPrEx>
+          <w:jc w:val="left"/>
+          <w:tblLook w:val="04A0" w:firstRow="1" w:lastRow="0" w:firstColumn="1" w:lastColumn="0" w:noHBand="0" w:noVBand="1"/>
+        </w:tblPrEx>
+        <w:trPr>
+          <w:trHeight w:val="167"/>
+        </w:trPr>
+        <w:tc>
+          <w:tcPr>
+            <w:tcW w:w="1294" w:type="dxa"/>
+            <w:vMerge w:val="restart"/>
+          </w:tcPr>
+          <w:p>
+            <w:pPr>
+              <w:outlineLvl w:val="6"/>
+            </w:pPr>
+            <w:r>
+              <w:t>Gradient Boosting</w:t>
+            </w:r>
+          </w:p>
+        </w:tc>
+        <w:tc>
+          <w:tcPr>
+            <w:tcW w:w="1356" w:type="dxa"/>
+          </w:tcPr>
+          <w:p>
+            <w:pPr>
+              <w:jc w:val="center"/>
+            </w:pPr>
+            <w:r>
+              <w:t>Accuracy</w:t>
+            </w:r>
+          </w:p>
+        </w:tc>
+        <w:tc>
+          <w:tcPr>
+            <w:tcW w:w="1122" w:type="dxa"/>
+          </w:tcPr>
+          <w:p>
+            <w:pPr>
+              <w:rPr>
+                <w:rFonts w:ascii="Courier New" w:hAnsi="Courier New" w:cs="Courier New"/>
+                <w:color w:val="212121"/>
+                <w:sz w:val="21"/>
+                <w:szCs w:val="21"/>
+                <w:shd w:val="clear" w:color="auto" w:fill="FFFFFF"/>
+              </w:rPr>
+            </w:pPr>
+          </w:p>
+        </w:tc>
+        <w:tc>
+          <w:tcPr>
+            <w:tcW w:w="1184" w:type="dxa"/>
+          </w:tcPr>
+          <w:p/>
+        </w:tc>
+        <w:tc>
+          <w:tcPr>
+            <w:tcW w:w="1164" w:type="dxa"/>
+          </w:tcPr>
+          <w:p/>
+        </w:tc>
+        <w:tc>
+          <w:tcPr>
+            <w:tcW w:w="1173" w:type="dxa"/>
+          </w:tcPr>
+          <w:p/>
+        </w:tc>
+        <w:tc>
+          <w:tcPr>
+            <w:tcW w:w="1281" w:type="dxa"/>
+          </w:tcPr>
+          <w:p/>
+        </w:tc>
+        <w:tc>
+          <w:tcPr>
+            <w:tcW w:w="1200" w:type="dxa"/>
+          </w:tcPr>
+          <w:p/>
+        </w:tc>
+      </w:tr>
+      <w:tr>
+        <w:tblPrEx>
+          <w:jc w:val="left"/>
+          <w:tblLook w:val="04A0" w:firstRow="1" w:lastRow="0" w:firstColumn="1" w:lastColumn="0" w:noHBand="0" w:noVBand="1"/>
+        </w:tblPrEx>
+        <w:trPr>
+          <w:trHeight w:val="164"/>
+        </w:trPr>
+        <w:tc>
+          <w:tcPr>
+            <w:tcW w:w="1294" w:type="dxa"/>
+            <w:vMerge/>
+          </w:tcPr>
+          <w:p>
+            <w:pPr>
+              <w:jc w:val="center"/>
+              <w:outlineLvl w:val="6"/>
+            </w:pPr>
+          </w:p>
+        </w:tc>
+        <w:tc>
+          <w:tcPr>
+            <w:tcW w:w="1356" w:type="dxa"/>
+          </w:tcPr>
+          <w:p>
+            <w:pPr>
+              <w:jc w:val="center"/>
+            </w:pPr>
+            <w:r>
+              <w:t>Precision</w:t>
+            </w:r>
+          </w:p>
+        </w:tc>
+        <w:tc>
+          <w:tcPr>
+            <w:tcW w:w="1122" w:type="dxa"/>
+          </w:tcPr>
+          <w:p>
+            <w:pPr>
+              <w:rPr>
+                <w:rFonts w:ascii="Courier New" w:hAnsi="Courier New" w:cs="Courier New"/>
+                <w:color w:val="212121"/>
+                <w:sz w:val="21"/>
+                <w:szCs w:val="21"/>
+                <w:shd w:val="clear" w:color="auto" w:fill="FFFFFF"/>
+              </w:rPr>
+            </w:pPr>
+          </w:p>
+        </w:tc>
+        <w:tc>
+          <w:tcPr>
+            <w:tcW w:w="1184" w:type="dxa"/>
+          </w:tcPr>
+          <w:p/>
+        </w:tc>
+        <w:tc>
+          <w:tcPr>
+            <w:tcW w:w="1164" w:type="dxa"/>
+          </w:tcPr>
+          <w:p/>
+        </w:tc>
+        <w:tc>
+          <w:tcPr>
+            <w:tcW w:w="1173" w:type="dxa"/>
+          </w:tcPr>
+          <w:p/>
+        </w:tc>
+        <w:tc>
+          <w:tcPr>
+            <w:tcW w:w="1281" w:type="dxa"/>
+          </w:tcPr>
+          <w:p/>
+        </w:tc>
+        <w:tc>
+          <w:tcPr>
+            <w:tcW w:w="1200" w:type="dxa"/>
+          </w:tcPr>
+          <w:p/>
+        </w:tc>
+      </w:tr>
+      <w:tr>
+        <w:tblPrEx>
+          <w:jc w:val="left"/>
+          <w:tblLook w:val="04A0" w:firstRow="1" w:lastRow="0" w:firstColumn="1" w:lastColumn="0" w:noHBand="0" w:noVBand="1"/>
+        </w:tblPrEx>
+        <w:trPr>
+          <w:trHeight w:val="164"/>
+        </w:trPr>
+        <w:tc>
+          <w:tcPr>
+            <w:tcW w:w="1294" w:type="dxa"/>
+            <w:vMerge/>
+          </w:tcPr>
+          <w:p>
+            <w:pPr>
+              <w:jc w:val="center"/>
+              <w:outlineLvl w:val="6"/>
+            </w:pPr>
+          </w:p>
+        </w:tc>
+        <w:tc>
+          <w:tcPr>
+            <w:tcW w:w="1356" w:type="dxa"/>
+          </w:tcPr>
+          <w:p>
+            <w:pPr>
+              <w:jc w:val="center"/>
+            </w:pPr>
+            <w:r>
+              <w:t>Recall</w:t>
+            </w:r>
+            <w:bookmarkStart w:id="0" w:name="_GoBack"/>
+            <w:bookmarkEnd w:id="0"/>
+          </w:p>
+        </w:tc>
+        <w:tc>
+          <w:tcPr>
+            <w:tcW w:w="1122" w:type="dxa"/>
+          </w:tcPr>
+          <w:p>
+            <w:pPr>
+              <w:rPr>
+                <w:rFonts w:ascii="Courier New" w:hAnsi="Courier New" w:cs="Courier New"/>
+                <w:color w:val="212121"/>
+                <w:sz w:val="21"/>
+                <w:szCs w:val="21"/>
+                <w:shd w:val="clear" w:color="auto" w:fill="FFFFFF"/>
+              </w:rPr>
+            </w:pPr>
+          </w:p>
+        </w:tc>
+        <w:tc>
+          <w:tcPr>
+            <w:tcW w:w="1184" w:type="dxa"/>
+          </w:tcPr>
+          <w:p/>
+        </w:tc>
+        <w:tc>
+          <w:tcPr>
+            <w:tcW w:w="1164" w:type="dxa"/>
+          </w:tcPr>
+          <w:p/>
+        </w:tc>
+        <w:tc>
+          <w:tcPr>
+            <w:tcW w:w="1173" w:type="dxa"/>
+          </w:tcPr>
+          <w:p/>
+        </w:tc>
+        <w:tc>
+          <w:tcPr>
+            <w:tcW w:w="1281" w:type="dxa"/>
+          </w:tcPr>
+          <w:p/>
+        </w:tc>
+        <w:tc>
+          <w:tcPr>
+            <w:tcW w:w="1200" w:type="dxa"/>
+          </w:tcPr>
+          <w:p/>
+        </w:tc>
+      </w:tr>
+      <w:tr>
+        <w:tblPrEx>
+          <w:jc w:val="left"/>
+          <w:tblLook w:val="04A0" w:firstRow="1" w:lastRow="0" w:firstColumn="1" w:lastColumn="0" w:noHBand="0" w:noVBand="1"/>
+        </w:tblPrEx>
+        <w:trPr>
+          <w:trHeight w:val="164"/>
+        </w:trPr>
+        <w:tc>
+          <w:tcPr>
+            <w:tcW w:w="1294" w:type="dxa"/>
+            <w:vMerge/>
+          </w:tcPr>
+          <w:p>
+            <w:pPr>
+              <w:jc w:val="center"/>
+              <w:outlineLvl w:val="6"/>
+            </w:pPr>
+          </w:p>
+        </w:tc>
+        <w:tc>
+          <w:tcPr>
+            <w:tcW w:w="1356" w:type="dxa"/>
+          </w:tcPr>
+          <w:p>
+            <w:pPr>
+              <w:jc w:val="center"/>
+            </w:pPr>
+            <w:r>
+              <w:t>F1 score</w:t>
+            </w:r>
+          </w:p>
+        </w:tc>
+        <w:tc>
+          <w:tcPr>
+            <w:tcW w:w="1122" w:type="dxa"/>
+          </w:tcPr>
+          <w:p/>
         </w:tc>
         <w:tc>
           <w:tcPr>
@@ -1299,8 +2333,61 @@
         <w:jc w:val="center"/>
       </w:pPr>
       <w:r>
-        <w:t>Table1: Result table for Train Test ratio 80:20</w:t>
+        <w:t xml:space="preserve">Table1: Result </w:t>
       </w:r>
+      <w:r>
+        <w:t>table for Train Test ratio 80:20</w:t>
+      </w:r>
+    </w:p>
+    <w:p>
+      <w:pPr>
+        <w:jc w:val="center"/>
+      </w:pPr>
+    </w:p>
+    <w:p>
+      <w:pPr>
+        <w:jc w:val="center"/>
+      </w:pPr>
+    </w:p>
+    <w:p>
+      <w:pPr>
+        <w:jc w:val="center"/>
+      </w:pPr>
+    </w:p>
+    <w:p>
+      <w:pPr>
+        <w:jc w:val="center"/>
+      </w:pPr>
+    </w:p>
+    <w:p>
+      <w:pPr>
+        <w:jc w:val="center"/>
+      </w:pPr>
+    </w:p>
+    <w:p>
+      <w:pPr>
+        <w:jc w:val="center"/>
+      </w:pPr>
+    </w:p>
+    <w:p>
+      <w:pPr>
+        <w:jc w:val="center"/>
+      </w:pPr>
+    </w:p>
+    <w:p>
+      <w:pPr>
+        <w:jc w:val="center"/>
+      </w:pPr>
+    </w:p>
+    <w:p>
+      <w:pPr>
+        <w:jc w:val="center"/>
+      </w:pPr>
+    </w:p>
+    <w:p>
+      <w:pPr>
+        <w:jc w:val="center"/>
+      </w:pPr>
     </w:p>
     <w:tbl>
       <w:tblPr>
@@ -1549,7 +2636,7 @@
                 <w:szCs w:val="21"/>
                 <w:shd w:val="clear" w:color="auto" w:fill="FFFFFF"/>
               </w:rPr>
-              <w:t>0.529</w:t>
+              <w:t>0.540</w:t>
             </w:r>
           </w:p>
         </w:tc>
@@ -1647,7 +2734,7 @@
                 <w:szCs w:val="21"/>
                 <w:shd w:val="clear" w:color="auto" w:fill="FFFFFF"/>
               </w:rPr>
-              <w:t>0.752</w:t>
+              <w:t>0.755</w:t>
             </w:r>
           </w:p>
         </w:tc>
@@ -1745,7 +2832,7 @@
                 <w:szCs w:val="21"/>
                 <w:shd w:val="clear" w:color="auto" w:fill="FFFFFF"/>
               </w:rPr>
-              <w:t>0.235</w:t>
+              <w:t>0.188</w:t>
             </w:r>
           </w:p>
         </w:tc>
@@ -1834,7 +2921,7 @@
                 <w:szCs w:val="21"/>
                 <w:shd w:val="clear" w:color="auto" w:fill="FFFFFF"/>
               </w:rPr>
-              <w:t>0.358</w:t>
+              <w:t>0.300</w:t>
             </w:r>
           </w:p>
         </w:tc>
@@ -1850,6 +2937,370 @@
               </w:rPr>
             </w:pPr>
           </w:p>
+        </w:tc>
+        <w:tc>
+          <w:tcPr>
+            <w:tcW w:w="1164" w:type="dxa"/>
+          </w:tcPr>
+          <w:p/>
+        </w:tc>
+        <w:tc>
+          <w:tcPr>
+            <w:tcW w:w="1173" w:type="dxa"/>
+          </w:tcPr>
+          <w:p/>
+        </w:tc>
+        <w:tc>
+          <w:tcPr>
+            <w:tcW w:w="1281" w:type="dxa"/>
+          </w:tcPr>
+          <w:p/>
+        </w:tc>
+        <w:tc>
+          <w:tcPr>
+            <w:tcW w:w="1200" w:type="dxa"/>
+          </w:tcPr>
+          <w:p/>
+        </w:tc>
+      </w:tr>
+      <w:tr>
+        <w:tblPrEx>
+          <w:tblLook w:val="04A0" w:firstRow="1" w:lastRow="0" w:firstColumn="1" w:lastColumn="0" w:noHBand="0" w:noVBand="1"/>
+        </w:tblPrEx>
+        <w:trPr>
+          <w:trHeight w:val="83"/>
+          <w:jc w:val="center"/>
+        </w:trPr>
+        <w:tc>
+          <w:tcPr>
+            <w:tcW w:w="1294" w:type="dxa"/>
+            <w:vMerge w:val="restart"/>
+            <w:vAlign w:val="center"/>
+          </w:tcPr>
+          <w:p>
+            <w:pPr>
+              <w:jc w:val="center"/>
+              <w:outlineLvl w:val="6"/>
+            </w:pPr>
+            <w:r>
+              <w:t>SVM</w:t>
+            </w:r>
+          </w:p>
+        </w:tc>
+        <w:tc>
+          <w:tcPr>
+            <w:tcW w:w="1356" w:type="dxa"/>
+          </w:tcPr>
+          <w:p>
+            <w:pPr>
+              <w:jc w:val="center"/>
+            </w:pPr>
+            <w:r>
+              <w:t>Accuracy</w:t>
+            </w:r>
+          </w:p>
+        </w:tc>
+        <w:tc>
+          <w:tcPr>
+            <w:tcW w:w="1122" w:type="dxa"/>
+          </w:tcPr>
+          <w:p>
+            <w:pPr>
+              <w:rPr>
+                <w:rFonts w:ascii="Courier New" w:hAnsi="Courier New" w:cs="Courier New"/>
+                <w:color w:val="212121"/>
+                <w:sz w:val="21"/>
+                <w:szCs w:val="21"/>
+                <w:shd w:val="clear" w:color="auto" w:fill="FFFFFF"/>
+              </w:rPr>
+            </w:pPr>
+            <w:r>
+              <w:rPr>
+                <w:rFonts w:ascii="Courier New" w:hAnsi="Courier New" w:cs="Courier New"/>
+                <w:color w:val="212121"/>
+                <w:sz w:val="21"/>
+                <w:szCs w:val="21"/>
+                <w:shd w:val="clear" w:color="auto" w:fill="FFFFFF"/>
+              </w:rPr>
+              <w:t>0.687</w:t>
+            </w:r>
+          </w:p>
+        </w:tc>
+        <w:tc>
+          <w:tcPr>
+            <w:tcW w:w="1184" w:type="dxa"/>
+          </w:tcPr>
+          <w:p/>
+        </w:tc>
+        <w:tc>
+          <w:tcPr>
+            <w:tcW w:w="1164" w:type="dxa"/>
+          </w:tcPr>
+          <w:p/>
+        </w:tc>
+        <w:tc>
+          <w:tcPr>
+            <w:tcW w:w="1173" w:type="dxa"/>
+          </w:tcPr>
+          <w:p/>
+        </w:tc>
+        <w:tc>
+          <w:tcPr>
+            <w:tcW w:w="1281" w:type="dxa"/>
+          </w:tcPr>
+          <w:p>
+            <w:pPr>
+              <w:tabs>
+                <w:tab w:val="left" w:pos="516"/>
+              </w:tabs>
+            </w:pPr>
+          </w:p>
+        </w:tc>
+        <w:tc>
+          <w:tcPr>
+            <w:tcW w:w="1200" w:type="dxa"/>
+          </w:tcPr>
+          <w:p/>
+        </w:tc>
+      </w:tr>
+      <w:tr>
+        <w:tblPrEx>
+          <w:tblLook w:val="04A0" w:firstRow="1" w:lastRow="0" w:firstColumn="1" w:lastColumn="0" w:noHBand="0" w:noVBand="1"/>
+        </w:tblPrEx>
+        <w:trPr>
+          <w:trHeight w:val="80"/>
+          <w:jc w:val="center"/>
+        </w:trPr>
+        <w:tc>
+          <w:tcPr>
+            <w:tcW w:w="1294" w:type="dxa"/>
+            <w:vMerge/>
+            <w:vAlign w:val="center"/>
+          </w:tcPr>
+          <w:p>
+            <w:pPr>
+              <w:jc w:val="center"/>
+              <w:outlineLvl w:val="6"/>
+            </w:pPr>
+          </w:p>
+        </w:tc>
+        <w:tc>
+          <w:tcPr>
+            <w:tcW w:w="1356" w:type="dxa"/>
+          </w:tcPr>
+          <w:p>
+            <w:pPr>
+              <w:jc w:val="center"/>
+            </w:pPr>
+            <w:r>
+              <w:t>Precision</w:t>
+            </w:r>
+          </w:p>
+        </w:tc>
+        <w:tc>
+          <w:tcPr>
+            <w:tcW w:w="1122" w:type="dxa"/>
+          </w:tcPr>
+          <w:p>
+            <w:pPr>
+              <w:rPr>
+                <w:rFonts w:ascii="Courier New" w:hAnsi="Courier New" w:cs="Courier New"/>
+                <w:color w:val="212121"/>
+                <w:sz w:val="21"/>
+                <w:szCs w:val="21"/>
+                <w:shd w:val="clear" w:color="auto" w:fill="FFFFFF"/>
+              </w:rPr>
+            </w:pPr>
+            <w:r>
+              <w:rPr>
+                <w:rFonts w:ascii="Courier New" w:hAnsi="Courier New" w:cs="Courier New"/>
+                <w:color w:val="212121"/>
+                <w:sz w:val="21"/>
+                <w:szCs w:val="21"/>
+                <w:shd w:val="clear" w:color="auto" w:fill="FFFFFF"/>
+              </w:rPr>
+              <w:t>0.692</w:t>
+            </w:r>
+          </w:p>
+        </w:tc>
+        <w:tc>
+          <w:tcPr>
+            <w:tcW w:w="1184" w:type="dxa"/>
+          </w:tcPr>
+          <w:p/>
+        </w:tc>
+        <w:tc>
+          <w:tcPr>
+            <w:tcW w:w="1164" w:type="dxa"/>
+          </w:tcPr>
+          <w:p/>
+        </w:tc>
+        <w:tc>
+          <w:tcPr>
+            <w:tcW w:w="1173" w:type="dxa"/>
+          </w:tcPr>
+          <w:p/>
+        </w:tc>
+        <w:tc>
+          <w:tcPr>
+            <w:tcW w:w="1281" w:type="dxa"/>
+          </w:tcPr>
+          <w:p/>
+        </w:tc>
+        <w:tc>
+          <w:tcPr>
+            <w:tcW w:w="1200" w:type="dxa"/>
+          </w:tcPr>
+          <w:p/>
+        </w:tc>
+      </w:tr>
+      <w:tr>
+        <w:tblPrEx>
+          <w:tblLook w:val="04A0" w:firstRow="1" w:lastRow="0" w:firstColumn="1" w:lastColumn="0" w:noHBand="0" w:noVBand="1"/>
+        </w:tblPrEx>
+        <w:trPr>
+          <w:trHeight w:val="80"/>
+          <w:jc w:val="center"/>
+        </w:trPr>
+        <w:tc>
+          <w:tcPr>
+            <w:tcW w:w="1294" w:type="dxa"/>
+            <w:vMerge/>
+            <w:vAlign w:val="center"/>
+          </w:tcPr>
+          <w:p>
+            <w:pPr>
+              <w:jc w:val="center"/>
+              <w:outlineLvl w:val="6"/>
+            </w:pPr>
+          </w:p>
+        </w:tc>
+        <w:tc>
+          <w:tcPr>
+            <w:tcW w:w="1356" w:type="dxa"/>
+          </w:tcPr>
+          <w:p>
+            <w:pPr>
+              <w:jc w:val="center"/>
+            </w:pPr>
+            <w:r>
+              <w:t>Recall</w:t>
+            </w:r>
+          </w:p>
+        </w:tc>
+        <w:tc>
+          <w:tcPr>
+            <w:tcW w:w="1122" w:type="dxa"/>
+          </w:tcPr>
+          <w:p>
+            <w:pPr>
+              <w:rPr>
+                <w:rFonts w:ascii="Courier New" w:hAnsi="Courier New" w:cs="Courier New"/>
+                <w:color w:val="212121"/>
+                <w:sz w:val="21"/>
+                <w:szCs w:val="21"/>
+                <w:shd w:val="clear" w:color="auto" w:fill="FFFFFF"/>
+              </w:rPr>
+            </w:pPr>
+            <w:r>
+              <w:rPr>
+                <w:rFonts w:ascii="Courier New" w:hAnsi="Courier New" w:cs="Courier New"/>
+                <w:color w:val="212121"/>
+                <w:sz w:val="21"/>
+                <w:szCs w:val="21"/>
+                <w:shd w:val="clear" w:color="auto" w:fill="FFFFFF"/>
+              </w:rPr>
+              <w:t>0.732</w:t>
+            </w:r>
+          </w:p>
+        </w:tc>
+        <w:tc>
+          <w:tcPr>
+            <w:tcW w:w="1184" w:type="dxa"/>
+          </w:tcPr>
+          <w:p/>
+        </w:tc>
+        <w:tc>
+          <w:tcPr>
+            <w:tcW w:w="1164" w:type="dxa"/>
+          </w:tcPr>
+          <w:p/>
+        </w:tc>
+        <w:tc>
+          <w:tcPr>
+            <w:tcW w:w="1173" w:type="dxa"/>
+          </w:tcPr>
+          <w:p/>
+        </w:tc>
+        <w:tc>
+          <w:tcPr>
+            <w:tcW w:w="1281" w:type="dxa"/>
+          </w:tcPr>
+          <w:p/>
+        </w:tc>
+        <w:tc>
+          <w:tcPr>
+            <w:tcW w:w="1200" w:type="dxa"/>
+          </w:tcPr>
+          <w:p/>
+        </w:tc>
+      </w:tr>
+      <w:tr>
+        <w:tblPrEx>
+          <w:tblLook w:val="04A0" w:firstRow="1" w:lastRow="0" w:firstColumn="1" w:lastColumn="0" w:noHBand="0" w:noVBand="1"/>
+        </w:tblPrEx>
+        <w:trPr>
+          <w:trHeight w:val="80"/>
+          <w:jc w:val="center"/>
+        </w:trPr>
+        <w:tc>
+          <w:tcPr>
+            <w:tcW w:w="1294" w:type="dxa"/>
+            <w:vMerge/>
+            <w:vAlign w:val="center"/>
+          </w:tcPr>
+          <w:p>
+            <w:pPr>
+              <w:jc w:val="center"/>
+              <w:outlineLvl w:val="6"/>
+            </w:pPr>
+          </w:p>
+        </w:tc>
+        <w:tc>
+          <w:tcPr>
+            <w:tcW w:w="1356" w:type="dxa"/>
+          </w:tcPr>
+          <w:p>
+            <w:pPr>
+              <w:jc w:val="center"/>
+            </w:pPr>
+            <w:r>
+              <w:t>F1 score</w:t>
+            </w:r>
+          </w:p>
+        </w:tc>
+        <w:tc>
+          <w:tcPr>
+            <w:tcW w:w="1122" w:type="dxa"/>
+          </w:tcPr>
+          <w:p>
+            <w:r>
+              <w:rPr>
+                <w:rFonts w:ascii="Courier New" w:hAnsi="Courier New" w:cs="Courier New"/>
+                <w:color w:val="212121"/>
+                <w:sz w:val="21"/>
+                <w:szCs w:val="21"/>
+                <w:shd w:val="clear" w:color="auto" w:fill="FFFFFF"/>
+              </w:rPr>
+              <w:t>0.711</w:t>
+            </w:r>
+          </w:p>
+        </w:tc>
+        <w:tc>
+          <w:tcPr>
+            <w:tcW w:w="1184" w:type="dxa"/>
+          </w:tcPr>
+          <w:p/>
         </w:tc>
         <w:tc>
           <w:tcPr>
@@ -1935,7 +3386,7 @@
                 <w:szCs w:val="21"/>
                 <w:shd w:val="clear" w:color="auto" w:fill="FFFFFF"/>
               </w:rPr>
-              <w:t>0.651</w:t>
+              <w:t>0.689</w:t>
             </w:r>
           </w:p>
         </w:tc>
@@ -2026,7 +3477,7 @@
                 <w:szCs w:val="21"/>
                 <w:shd w:val="clear" w:color="auto" w:fill="FFFFFF"/>
               </w:rPr>
-              <w:t>0.703</w:t>
+              <w:t>0.728</w:t>
             </w:r>
           </w:p>
         </w:tc>
@@ -2117,7 +3568,7 @@
                 <w:szCs w:val="21"/>
                 <w:shd w:val="clear" w:color="auto" w:fill="FFFFFF"/>
               </w:rPr>
-              <w:t>0.588</w:t>
+              <w:t>0.655</w:t>
             </w:r>
           </w:p>
         </w:tc>
@@ -2199,7 +3650,7 @@
                 <w:szCs w:val="21"/>
                 <w:shd w:val="clear" w:color="auto" w:fill="FFFFFF"/>
               </w:rPr>
-              <w:t>0.641</w:t>
+              <w:t>0.689</w:t>
             </w:r>
           </w:p>
         </w:tc>
@@ -2293,7 +3744,7 @@
                 <w:szCs w:val="21"/>
                 <w:shd w:val="clear" w:color="auto" w:fill="FFFFFF"/>
               </w:rPr>
-              <w:t>0.614</w:t>
+              <w:t>0.646</w:t>
             </w:r>
           </w:p>
         </w:tc>
@@ -2384,7 +3835,7 @@
                 <w:szCs w:val="21"/>
                 <w:shd w:val="clear" w:color="auto" w:fill="FFFFFF"/>
               </w:rPr>
-              <w:t>0.680</w:t>
+              <w:t>0.675</w:t>
             </w:r>
           </w:p>
         </w:tc>
@@ -2475,7 +3926,7 @@
                 <w:szCs w:val="21"/>
                 <w:shd w:val="clear" w:color="auto" w:fill="FFFFFF"/>
               </w:rPr>
-              <w:t>0.585</w:t>
+              <w:t>0.635</w:t>
             </w:r>
           </w:p>
         </w:tc>
@@ -2557,9 +4008,639 @@
                 <w:szCs w:val="21"/>
                 <w:shd w:val="clear" w:color="auto" w:fill="FFFFFF"/>
               </w:rPr>
-              <w:t>0.629</w:t>
-            </w:r>
-          </w:p>
+              <w:t>0.654</w:t>
+            </w:r>
+          </w:p>
+        </w:tc>
+        <w:tc>
+          <w:tcPr>
+            <w:tcW w:w="1184" w:type="dxa"/>
+          </w:tcPr>
+          <w:p/>
+        </w:tc>
+        <w:tc>
+          <w:tcPr>
+            <w:tcW w:w="1164" w:type="dxa"/>
+          </w:tcPr>
+          <w:p/>
+        </w:tc>
+        <w:tc>
+          <w:tcPr>
+            <w:tcW w:w="1173" w:type="dxa"/>
+          </w:tcPr>
+          <w:p/>
+        </w:tc>
+        <w:tc>
+          <w:tcPr>
+            <w:tcW w:w="1281" w:type="dxa"/>
+          </w:tcPr>
+          <w:p/>
+        </w:tc>
+        <w:tc>
+          <w:tcPr>
+            <w:tcW w:w="1200" w:type="dxa"/>
+          </w:tcPr>
+          <w:p/>
+        </w:tc>
+      </w:tr>
+      <w:tr>
+        <w:tblPrEx>
+          <w:jc w:val="left"/>
+          <w:tblLook w:val="04A0" w:firstRow="1" w:lastRow="0" w:firstColumn="1" w:lastColumn="0" w:noHBand="0" w:noVBand="1"/>
+        </w:tblPrEx>
+        <w:trPr>
+          <w:trHeight w:val="167"/>
+        </w:trPr>
+        <w:tc>
+          <w:tcPr>
+            <w:tcW w:w="1294" w:type="dxa"/>
+            <w:vMerge w:val="restart"/>
+          </w:tcPr>
+          <w:p>
+            <w:pPr>
+              <w:outlineLvl w:val="6"/>
+            </w:pPr>
+            <w:proofErr w:type="spellStart"/>
+            <w:r>
+              <w:t>Adaboost</w:t>
+            </w:r>
+            <w:proofErr w:type="spellEnd"/>
+            <w:r>
+              <w:t xml:space="preserve"> </w:t>
+            </w:r>
+          </w:p>
+        </w:tc>
+        <w:tc>
+          <w:tcPr>
+            <w:tcW w:w="1356" w:type="dxa"/>
+          </w:tcPr>
+          <w:p>
+            <w:pPr>
+              <w:jc w:val="center"/>
+            </w:pPr>
+            <w:r>
+              <w:t>Accuracy</w:t>
+            </w:r>
+          </w:p>
+        </w:tc>
+        <w:tc>
+          <w:tcPr>
+            <w:tcW w:w="1122" w:type="dxa"/>
+          </w:tcPr>
+          <w:p>
+            <w:pPr>
+              <w:rPr>
+                <w:rFonts w:ascii="Courier New" w:hAnsi="Courier New" w:cs="Courier New"/>
+                <w:color w:val="212121"/>
+                <w:sz w:val="21"/>
+                <w:szCs w:val="21"/>
+                <w:shd w:val="clear" w:color="auto" w:fill="FFFFFF"/>
+              </w:rPr>
+            </w:pPr>
+          </w:p>
+        </w:tc>
+        <w:tc>
+          <w:tcPr>
+            <w:tcW w:w="1184" w:type="dxa"/>
+          </w:tcPr>
+          <w:p/>
+        </w:tc>
+        <w:tc>
+          <w:tcPr>
+            <w:tcW w:w="1164" w:type="dxa"/>
+          </w:tcPr>
+          <w:p/>
+        </w:tc>
+        <w:tc>
+          <w:tcPr>
+            <w:tcW w:w="1173" w:type="dxa"/>
+          </w:tcPr>
+          <w:p/>
+        </w:tc>
+        <w:tc>
+          <w:tcPr>
+            <w:tcW w:w="1281" w:type="dxa"/>
+          </w:tcPr>
+          <w:p/>
+        </w:tc>
+        <w:tc>
+          <w:tcPr>
+            <w:tcW w:w="1200" w:type="dxa"/>
+          </w:tcPr>
+          <w:p/>
+        </w:tc>
+      </w:tr>
+      <w:tr>
+        <w:tblPrEx>
+          <w:jc w:val="left"/>
+          <w:tblLook w:val="04A0" w:firstRow="1" w:lastRow="0" w:firstColumn="1" w:lastColumn="0" w:noHBand="0" w:noVBand="1"/>
+        </w:tblPrEx>
+        <w:trPr>
+          <w:trHeight w:val="164"/>
+        </w:trPr>
+        <w:tc>
+          <w:tcPr>
+            <w:tcW w:w="1294" w:type="dxa"/>
+            <w:vMerge/>
+          </w:tcPr>
+          <w:p>
+            <w:pPr>
+              <w:jc w:val="center"/>
+              <w:outlineLvl w:val="6"/>
+            </w:pPr>
+          </w:p>
+        </w:tc>
+        <w:tc>
+          <w:tcPr>
+            <w:tcW w:w="1356" w:type="dxa"/>
+          </w:tcPr>
+          <w:p>
+            <w:pPr>
+              <w:jc w:val="center"/>
+            </w:pPr>
+            <w:r>
+              <w:t>Precision</w:t>
+            </w:r>
+          </w:p>
+        </w:tc>
+        <w:tc>
+          <w:tcPr>
+            <w:tcW w:w="1122" w:type="dxa"/>
+          </w:tcPr>
+          <w:p>
+            <w:pPr>
+              <w:rPr>
+                <w:rFonts w:ascii="Courier New" w:hAnsi="Courier New" w:cs="Courier New"/>
+                <w:color w:val="212121"/>
+                <w:sz w:val="21"/>
+                <w:szCs w:val="21"/>
+                <w:shd w:val="clear" w:color="auto" w:fill="FFFFFF"/>
+              </w:rPr>
+            </w:pPr>
+          </w:p>
+        </w:tc>
+        <w:tc>
+          <w:tcPr>
+            <w:tcW w:w="1184" w:type="dxa"/>
+          </w:tcPr>
+          <w:p/>
+        </w:tc>
+        <w:tc>
+          <w:tcPr>
+            <w:tcW w:w="1164" w:type="dxa"/>
+          </w:tcPr>
+          <w:p/>
+        </w:tc>
+        <w:tc>
+          <w:tcPr>
+            <w:tcW w:w="1173" w:type="dxa"/>
+          </w:tcPr>
+          <w:p/>
+        </w:tc>
+        <w:tc>
+          <w:tcPr>
+            <w:tcW w:w="1281" w:type="dxa"/>
+          </w:tcPr>
+          <w:p/>
+        </w:tc>
+        <w:tc>
+          <w:tcPr>
+            <w:tcW w:w="1200" w:type="dxa"/>
+          </w:tcPr>
+          <w:p/>
+        </w:tc>
+      </w:tr>
+      <w:tr>
+        <w:tblPrEx>
+          <w:jc w:val="left"/>
+          <w:tblLook w:val="04A0" w:firstRow="1" w:lastRow="0" w:firstColumn="1" w:lastColumn="0" w:noHBand="0" w:noVBand="1"/>
+        </w:tblPrEx>
+        <w:trPr>
+          <w:trHeight w:val="164"/>
+        </w:trPr>
+        <w:tc>
+          <w:tcPr>
+            <w:tcW w:w="1294" w:type="dxa"/>
+            <w:vMerge/>
+          </w:tcPr>
+          <w:p>
+            <w:pPr>
+              <w:jc w:val="center"/>
+              <w:outlineLvl w:val="6"/>
+            </w:pPr>
+          </w:p>
+        </w:tc>
+        <w:tc>
+          <w:tcPr>
+            <w:tcW w:w="1356" w:type="dxa"/>
+          </w:tcPr>
+          <w:p>
+            <w:pPr>
+              <w:jc w:val="center"/>
+            </w:pPr>
+            <w:r>
+              <w:t>Recall</w:t>
+            </w:r>
+          </w:p>
+        </w:tc>
+        <w:tc>
+          <w:tcPr>
+            <w:tcW w:w="1122" w:type="dxa"/>
+          </w:tcPr>
+          <w:p>
+            <w:pPr>
+              <w:rPr>
+                <w:rFonts w:ascii="Courier New" w:hAnsi="Courier New" w:cs="Courier New"/>
+                <w:color w:val="212121"/>
+                <w:sz w:val="21"/>
+                <w:szCs w:val="21"/>
+                <w:shd w:val="clear" w:color="auto" w:fill="FFFFFF"/>
+              </w:rPr>
+            </w:pPr>
+          </w:p>
+        </w:tc>
+        <w:tc>
+          <w:tcPr>
+            <w:tcW w:w="1184" w:type="dxa"/>
+          </w:tcPr>
+          <w:p/>
+        </w:tc>
+        <w:tc>
+          <w:tcPr>
+            <w:tcW w:w="1164" w:type="dxa"/>
+          </w:tcPr>
+          <w:p/>
+        </w:tc>
+        <w:tc>
+          <w:tcPr>
+            <w:tcW w:w="1173" w:type="dxa"/>
+          </w:tcPr>
+          <w:p/>
+        </w:tc>
+        <w:tc>
+          <w:tcPr>
+            <w:tcW w:w="1281" w:type="dxa"/>
+          </w:tcPr>
+          <w:p/>
+        </w:tc>
+        <w:tc>
+          <w:tcPr>
+            <w:tcW w:w="1200" w:type="dxa"/>
+          </w:tcPr>
+          <w:p/>
+        </w:tc>
+      </w:tr>
+      <w:tr>
+        <w:tblPrEx>
+          <w:jc w:val="left"/>
+          <w:tblLook w:val="04A0" w:firstRow="1" w:lastRow="0" w:firstColumn="1" w:lastColumn="0" w:noHBand="0" w:noVBand="1"/>
+        </w:tblPrEx>
+        <w:trPr>
+          <w:trHeight w:val="164"/>
+        </w:trPr>
+        <w:tc>
+          <w:tcPr>
+            <w:tcW w:w="1294" w:type="dxa"/>
+            <w:vMerge/>
+          </w:tcPr>
+          <w:p>
+            <w:pPr>
+              <w:jc w:val="center"/>
+              <w:outlineLvl w:val="6"/>
+            </w:pPr>
+          </w:p>
+        </w:tc>
+        <w:tc>
+          <w:tcPr>
+            <w:tcW w:w="1356" w:type="dxa"/>
+          </w:tcPr>
+          <w:p>
+            <w:pPr>
+              <w:jc w:val="center"/>
+            </w:pPr>
+            <w:r>
+              <w:t>F1 score</w:t>
+            </w:r>
+          </w:p>
+        </w:tc>
+        <w:tc>
+          <w:tcPr>
+            <w:tcW w:w="1122" w:type="dxa"/>
+          </w:tcPr>
+          <w:p/>
+        </w:tc>
+        <w:tc>
+          <w:tcPr>
+            <w:tcW w:w="1184" w:type="dxa"/>
+          </w:tcPr>
+          <w:p/>
+        </w:tc>
+        <w:tc>
+          <w:tcPr>
+            <w:tcW w:w="1164" w:type="dxa"/>
+          </w:tcPr>
+          <w:p/>
+        </w:tc>
+        <w:tc>
+          <w:tcPr>
+            <w:tcW w:w="1173" w:type="dxa"/>
+          </w:tcPr>
+          <w:p/>
+        </w:tc>
+        <w:tc>
+          <w:tcPr>
+            <w:tcW w:w="1281" w:type="dxa"/>
+          </w:tcPr>
+          <w:p/>
+        </w:tc>
+        <w:tc>
+          <w:tcPr>
+            <w:tcW w:w="1200" w:type="dxa"/>
+          </w:tcPr>
+          <w:p/>
+        </w:tc>
+      </w:tr>
+      <w:tr>
+        <w:tblPrEx>
+          <w:jc w:val="left"/>
+          <w:tblLook w:val="04A0" w:firstRow="1" w:lastRow="0" w:firstColumn="1" w:lastColumn="0" w:noHBand="0" w:noVBand="1"/>
+        </w:tblPrEx>
+        <w:trPr>
+          <w:trHeight w:val="167"/>
+        </w:trPr>
+        <w:tc>
+          <w:tcPr>
+            <w:tcW w:w="1294" w:type="dxa"/>
+            <w:vMerge w:val="restart"/>
+          </w:tcPr>
+          <w:p>
+            <w:pPr>
+              <w:jc w:val="center"/>
+              <w:outlineLvl w:val="6"/>
+            </w:pPr>
+            <w:r>
+              <w:t>Gradient Boosting</w:t>
+            </w:r>
+          </w:p>
+        </w:tc>
+        <w:tc>
+          <w:tcPr>
+            <w:tcW w:w="1356" w:type="dxa"/>
+          </w:tcPr>
+          <w:p>
+            <w:pPr>
+              <w:jc w:val="center"/>
+            </w:pPr>
+            <w:r>
+              <w:t>Accuracy</w:t>
+            </w:r>
+          </w:p>
+        </w:tc>
+        <w:tc>
+          <w:tcPr>
+            <w:tcW w:w="1122" w:type="dxa"/>
+          </w:tcPr>
+          <w:p>
+            <w:pPr>
+              <w:rPr>
+                <w:rFonts w:ascii="Courier New" w:hAnsi="Courier New" w:cs="Courier New"/>
+                <w:color w:val="212121"/>
+                <w:sz w:val="21"/>
+                <w:szCs w:val="21"/>
+                <w:shd w:val="clear" w:color="auto" w:fill="FFFFFF"/>
+              </w:rPr>
+            </w:pPr>
+          </w:p>
+        </w:tc>
+        <w:tc>
+          <w:tcPr>
+            <w:tcW w:w="1184" w:type="dxa"/>
+          </w:tcPr>
+          <w:p/>
+        </w:tc>
+        <w:tc>
+          <w:tcPr>
+            <w:tcW w:w="1164" w:type="dxa"/>
+          </w:tcPr>
+          <w:p/>
+        </w:tc>
+        <w:tc>
+          <w:tcPr>
+            <w:tcW w:w="1173" w:type="dxa"/>
+          </w:tcPr>
+          <w:p/>
+        </w:tc>
+        <w:tc>
+          <w:tcPr>
+            <w:tcW w:w="1281" w:type="dxa"/>
+          </w:tcPr>
+          <w:p/>
+        </w:tc>
+        <w:tc>
+          <w:tcPr>
+            <w:tcW w:w="1200" w:type="dxa"/>
+          </w:tcPr>
+          <w:p/>
+        </w:tc>
+      </w:tr>
+      <w:tr>
+        <w:tblPrEx>
+          <w:jc w:val="left"/>
+          <w:tblLook w:val="04A0" w:firstRow="1" w:lastRow="0" w:firstColumn="1" w:lastColumn="0" w:noHBand="0" w:noVBand="1"/>
+        </w:tblPrEx>
+        <w:trPr>
+          <w:trHeight w:val="164"/>
+        </w:trPr>
+        <w:tc>
+          <w:tcPr>
+            <w:tcW w:w="1294" w:type="dxa"/>
+            <w:vMerge/>
+          </w:tcPr>
+          <w:p>
+            <w:pPr>
+              <w:jc w:val="center"/>
+              <w:outlineLvl w:val="6"/>
+            </w:pPr>
+          </w:p>
+        </w:tc>
+        <w:tc>
+          <w:tcPr>
+            <w:tcW w:w="1356" w:type="dxa"/>
+          </w:tcPr>
+          <w:p>
+            <w:pPr>
+              <w:jc w:val="center"/>
+            </w:pPr>
+            <w:r>
+              <w:t>Precision</w:t>
+            </w:r>
+          </w:p>
+        </w:tc>
+        <w:tc>
+          <w:tcPr>
+            <w:tcW w:w="1122" w:type="dxa"/>
+          </w:tcPr>
+          <w:p>
+            <w:pPr>
+              <w:rPr>
+                <w:rFonts w:ascii="Courier New" w:hAnsi="Courier New" w:cs="Courier New"/>
+                <w:color w:val="212121"/>
+                <w:sz w:val="21"/>
+                <w:szCs w:val="21"/>
+                <w:shd w:val="clear" w:color="auto" w:fill="FFFFFF"/>
+              </w:rPr>
+            </w:pPr>
+          </w:p>
+        </w:tc>
+        <w:tc>
+          <w:tcPr>
+            <w:tcW w:w="1184" w:type="dxa"/>
+          </w:tcPr>
+          <w:p/>
+        </w:tc>
+        <w:tc>
+          <w:tcPr>
+            <w:tcW w:w="1164" w:type="dxa"/>
+          </w:tcPr>
+          <w:p/>
+        </w:tc>
+        <w:tc>
+          <w:tcPr>
+            <w:tcW w:w="1173" w:type="dxa"/>
+          </w:tcPr>
+          <w:p/>
+        </w:tc>
+        <w:tc>
+          <w:tcPr>
+            <w:tcW w:w="1281" w:type="dxa"/>
+          </w:tcPr>
+          <w:p/>
+        </w:tc>
+        <w:tc>
+          <w:tcPr>
+            <w:tcW w:w="1200" w:type="dxa"/>
+          </w:tcPr>
+          <w:p/>
+        </w:tc>
+      </w:tr>
+      <w:tr>
+        <w:tblPrEx>
+          <w:jc w:val="left"/>
+          <w:tblLook w:val="04A0" w:firstRow="1" w:lastRow="0" w:firstColumn="1" w:lastColumn="0" w:noHBand="0" w:noVBand="1"/>
+        </w:tblPrEx>
+        <w:trPr>
+          <w:trHeight w:val="164"/>
+        </w:trPr>
+        <w:tc>
+          <w:tcPr>
+            <w:tcW w:w="1294" w:type="dxa"/>
+            <w:vMerge/>
+          </w:tcPr>
+          <w:p>
+            <w:pPr>
+              <w:jc w:val="center"/>
+              <w:outlineLvl w:val="6"/>
+            </w:pPr>
+          </w:p>
+        </w:tc>
+        <w:tc>
+          <w:tcPr>
+            <w:tcW w:w="1356" w:type="dxa"/>
+          </w:tcPr>
+          <w:p>
+            <w:pPr>
+              <w:jc w:val="center"/>
+            </w:pPr>
+            <w:r>
+              <w:t>Recall</w:t>
+            </w:r>
+          </w:p>
+        </w:tc>
+        <w:tc>
+          <w:tcPr>
+            <w:tcW w:w="1122" w:type="dxa"/>
+          </w:tcPr>
+          <w:p>
+            <w:pPr>
+              <w:rPr>
+                <w:rFonts w:ascii="Courier New" w:hAnsi="Courier New" w:cs="Courier New"/>
+                <w:color w:val="212121"/>
+                <w:sz w:val="21"/>
+                <w:szCs w:val="21"/>
+                <w:shd w:val="clear" w:color="auto" w:fill="FFFFFF"/>
+              </w:rPr>
+            </w:pPr>
+          </w:p>
+        </w:tc>
+        <w:tc>
+          <w:tcPr>
+            <w:tcW w:w="1184" w:type="dxa"/>
+          </w:tcPr>
+          <w:p/>
+        </w:tc>
+        <w:tc>
+          <w:tcPr>
+            <w:tcW w:w="1164" w:type="dxa"/>
+          </w:tcPr>
+          <w:p/>
+        </w:tc>
+        <w:tc>
+          <w:tcPr>
+            <w:tcW w:w="1173" w:type="dxa"/>
+          </w:tcPr>
+          <w:p/>
+        </w:tc>
+        <w:tc>
+          <w:tcPr>
+            <w:tcW w:w="1281" w:type="dxa"/>
+          </w:tcPr>
+          <w:p/>
+        </w:tc>
+        <w:tc>
+          <w:tcPr>
+            <w:tcW w:w="1200" w:type="dxa"/>
+          </w:tcPr>
+          <w:p/>
+        </w:tc>
+      </w:tr>
+      <w:tr>
+        <w:tblPrEx>
+          <w:jc w:val="left"/>
+          <w:tblLook w:val="04A0" w:firstRow="1" w:lastRow="0" w:firstColumn="1" w:lastColumn="0" w:noHBand="0" w:noVBand="1"/>
+        </w:tblPrEx>
+        <w:trPr>
+          <w:trHeight w:val="164"/>
+        </w:trPr>
+        <w:tc>
+          <w:tcPr>
+            <w:tcW w:w="1294" w:type="dxa"/>
+            <w:vMerge/>
+          </w:tcPr>
+          <w:p>
+            <w:pPr>
+              <w:jc w:val="center"/>
+              <w:outlineLvl w:val="6"/>
+            </w:pPr>
+          </w:p>
+        </w:tc>
+        <w:tc>
+          <w:tcPr>
+            <w:tcW w:w="1356" w:type="dxa"/>
+          </w:tcPr>
+          <w:p>
+            <w:pPr>
+              <w:jc w:val="center"/>
+            </w:pPr>
+            <w:r>
+              <w:t>F1 score</w:t>
+            </w:r>
+          </w:p>
+        </w:tc>
+        <w:tc>
+          <w:tcPr>
+            <w:tcW w:w="1122" w:type="dxa"/>
+          </w:tcPr>
+          <w:p/>
         </w:tc>
         <w:tc>
           <w:tcPr>
@@ -2599,16 +4680,19 @@
         <w:jc w:val="center"/>
       </w:pPr>
       <w:r>
-        <w:t xml:space="preserve">Table1: Result table for </w:t>
+        <w:t>Table2</w:t>
       </w:r>
       <w:r>
-        <w:t>10-fold cross v</w:t>
+        <w:t xml:space="preserve">: Result table for </w:t>
       </w:r>
-      <w:bookmarkStart w:id="0" w:name="_GoBack"/>
-      <w:bookmarkEnd w:id="0"/>
       <w:r>
-        <w:t>alidation</w:t>
+        <w:t>10-fold cross validation</w:t>
       </w:r>
+    </w:p>
+    <w:p>
+      <w:pPr>
+        <w:jc w:val="center"/>
+      </w:pPr>
     </w:p>
     <w:p/>
     <w:sectPr>

</xml_diff>